<commit_message>
Create A CheatSheet With The Most Needed Information, Shortcut's Or Settings #31
</commit_message>
<xml_diff>
--- a/Documentation/Cheat Sheet.docx
+++ b/Documentation/Cheat Sheet.docx
@@ -50,42 +50,92 @@
     </w:p>
     <w:p>
       <w:pPr>
-        <w:rPr>
-          <w:lang w:val="en-US"/>
-        </w:rPr>
-      </w:pPr>
-    </w:p>
-    <w:p>
-      <w:pPr>
-        <w:rPr>
-          <w:lang w:val="en-US"/>
-        </w:rPr>
-      </w:pPr>
-    </w:p>
-    <w:p>
-      <w:pPr>
-        <w:pStyle w:val="berschrift1"/>
-        <w:rPr>
-          <w:sz w:val="36"/>
-          <w:szCs w:val="36"/>
-          <w:lang w:val="en-US"/>
-        </w:rPr>
-      </w:pPr>
-      <w:r>
-        <w:rPr>
-          <w:sz w:val="36"/>
-          <w:szCs w:val="36"/>
-          <w:lang w:val="en-US"/>
-        </w:rPr>
-        <w:t>Environment Variables</w:t>
-      </w:r>
-    </w:p>
-    <w:p>
-      <w:pPr>
-        <w:rPr>
-          <w:lang w:val="en-US"/>
-        </w:rPr>
-      </w:pPr>
+        <w:jc w:val="both"/>
+        <w:rPr>
+          <w:lang w:val="en-US"/>
+        </w:rPr>
+      </w:pPr>
+      <w:r>
+        <w:rPr>
+          <w:lang w:val="en-US"/>
+        </w:rPr>
+        <w:t xml:space="preserve">Just download the latest version of the repository </w:t>
+      </w:r>
+      <w:proofErr w:type="gramStart"/>
+      <w:r>
+        <w:rPr>
+          <w:lang w:val="en-US"/>
+        </w:rPr>
+        <w:t xml:space="preserve">( </w:t>
+      </w:r>
+      <w:proofErr w:type="gramEnd"/>
+      <w:r>
+        <w:rPr>
+          <w:lang w:val="en-US"/>
+        </w:rPr>
+        <w:fldChar w:fldCharType="begin"/>
+      </w:r>
+      <w:r>
+        <w:rPr>
+          <w:lang w:val="en-US"/>
+        </w:rPr>
+        <w:instrText xml:space="preserve"> HYPERLINK "</w:instrText>
+      </w:r>
+      <w:r>
+        <w:rPr>
+          <w:lang w:val="en-US"/>
+        </w:rPr>
+        <w:instrText>https://github.com/ObiWanLansi/SIGENCE-Scenario-Tool/archive/master.zip</w:instrText>
+      </w:r>
+      <w:r>
+        <w:rPr>
+          <w:lang w:val="en-US"/>
+        </w:rPr>
+        <w:instrText xml:space="preserve">" </w:instrText>
+      </w:r>
+      <w:r>
+        <w:rPr>
+          <w:lang w:val="en-US"/>
+        </w:rPr>
+        <w:fldChar w:fldCharType="separate"/>
+      </w:r>
+      <w:r>
+        <w:rPr>
+          <w:rStyle w:val="Hyperlink"/>
+          <w:lang w:val="en-US"/>
+        </w:rPr>
+        <w:t>https://github.com/ObiWanLansi/SIGENCE-Scenario-Tool/archive/master.zip</w:t>
+      </w:r>
+      <w:r>
+        <w:rPr>
+          <w:lang w:val="en-US"/>
+        </w:rPr>
+        <w:fldChar w:fldCharType="end"/>
+      </w:r>
+      <w:r>
+        <w:rPr>
+          <w:lang w:val="en-US"/>
+        </w:rPr>
+        <w:t xml:space="preserve"> ) to a local folder</w:t>
+      </w:r>
+      <w:r>
+        <w:rPr>
+          <w:lang w:val="en-US"/>
+        </w:rPr>
+        <w:t xml:space="preserve"> and</w:t>
+      </w:r>
+      <w:r>
+        <w:rPr>
+          <w:lang w:val="en-US"/>
+        </w:rPr>
+        <w:t xml:space="preserve"> extract the zipfile</w:t>
+      </w:r>
+      <w:r>
+        <w:rPr>
+          <w:lang w:val="en-US"/>
+        </w:rPr>
+        <w:t>.</w:t>
+      </w:r>
     </w:p>
     <w:p>
       <w:pPr>
@@ -111,27 +161,694 @@
           <w:szCs w:val="36"/>
           <w:lang w:val="en-US"/>
         </w:rPr>
-        <w:t>Configuration</w:t>
-      </w:r>
-      <w:r>
+        <w:t>Environment Variables</w:t>
+      </w:r>
+    </w:p>
+    <w:p>
+      <w:pPr>
+        <w:rPr>
+          <w:lang w:val="en-US"/>
+        </w:rPr>
+      </w:pPr>
+      <w:r>
+        <w:rPr>
+          <w:rStyle w:val="shorttext"/>
+          <w:lang w:val="en"/>
+        </w:rPr>
+        <w:t xml:space="preserve">Currently, no environment variables </w:t>
+      </w:r>
+      <w:r>
+        <w:rPr>
+          <w:rStyle w:val="shorttext"/>
+          <w:lang w:val="en"/>
+        </w:rPr>
+        <w:t xml:space="preserve">or settings </w:t>
+      </w:r>
+      <w:r>
+        <w:rPr>
+          <w:rStyle w:val="shorttext"/>
+          <w:lang w:val="en"/>
+        </w:rPr>
+        <w:t xml:space="preserve">are </w:t>
+      </w:r>
+      <w:proofErr w:type="gramStart"/>
+      <w:r>
+        <w:rPr>
+          <w:rStyle w:val="shorttext"/>
+          <w:lang w:val="en"/>
+        </w:rPr>
+        <w:t>needed</w:t>
+      </w:r>
+      <w:r>
+        <w:rPr>
+          <w:rStyle w:val="shorttext"/>
+          <w:lang w:val="en"/>
+        </w:rPr>
+        <w:t xml:space="preserve"> </w:t>
+      </w:r>
+      <w:r>
+        <w:rPr>
+          <w:rStyle w:val="shorttext"/>
+          <w:lang w:val="en"/>
+        </w:rPr>
+        <w:sym w:font="Wingdings" w:char="F04A"/>
+      </w:r>
+      <w:proofErr w:type="gramEnd"/>
+      <w:r>
+        <w:rPr>
+          <w:rStyle w:val="shorttext"/>
+          <w:lang w:val="en"/>
+        </w:rPr>
+        <w:t xml:space="preserve"> .</w:t>
+      </w:r>
+    </w:p>
+    <w:p>
+      <w:pPr>
+        <w:rPr>
+          <w:lang w:val="en-US"/>
+        </w:rPr>
+      </w:pPr>
+    </w:p>
+    <w:p>
+      <w:pPr>
+        <w:pStyle w:val="berschrift1"/>
         <w:rPr>
           <w:sz w:val="36"/>
           <w:szCs w:val="36"/>
           <w:lang w:val="en-US"/>
         </w:rPr>
-        <w:t xml:space="preserve"> </w:t>
-      </w:r>
+      </w:pPr>
       <w:r>
         <w:rPr>
           <w:sz w:val="36"/>
           <w:szCs w:val="36"/>
           <w:lang w:val="en-US"/>
         </w:rPr>
+        <w:t>Configuration</w:t>
+      </w:r>
+      <w:r>
+        <w:rPr>
+          <w:sz w:val="36"/>
+          <w:szCs w:val="36"/>
+          <w:lang w:val="en-US"/>
+        </w:rPr>
+        <w:t xml:space="preserve"> </w:t>
+      </w:r>
+      <w:r>
+        <w:rPr>
+          <w:sz w:val="36"/>
+          <w:szCs w:val="36"/>
+          <w:lang w:val="en-US"/>
+        </w:rPr>
         <w:t>Settings</w:t>
       </w:r>
     </w:p>
     <w:p>
       <w:pPr>
+        <w:jc w:val="both"/>
+        <w:rPr>
+          <w:rStyle w:val="shorttext"/>
+          <w:lang w:val="en"/>
+        </w:rPr>
+      </w:pPr>
+      <w:r>
+        <w:rPr>
+          <w:lang w:val="en-US"/>
+        </w:rPr>
+        <w:t xml:space="preserve">For now, there are only </w:t>
+      </w:r>
+      <w:r>
+        <w:rPr>
+          <w:lang w:val="en-US"/>
+        </w:rPr>
+        <w:t>four</w:t>
+      </w:r>
+      <w:r>
+        <w:rPr>
+          <w:lang w:val="en-US"/>
+        </w:rPr>
+        <w:t xml:space="preserve"> configuration settings avaible in the user configuration file. </w:t>
+      </w:r>
+      <w:r>
+        <w:rPr>
+          <w:lang w:val="en-US"/>
+        </w:rPr>
+        <w:t>These are</w:t>
+      </w:r>
+      <w:r>
+        <w:rPr>
+          <w:lang w:val="en-US"/>
+        </w:rPr>
+        <w:t xml:space="preserve"> the UDPHost</w:t>
+      </w:r>
+      <w:r>
+        <w:rPr>
+          <w:lang w:val="en-US"/>
+        </w:rPr>
+        <w:t>, the UDPPort</w:t>
+      </w:r>
+      <w:r>
+        <w:rPr>
+          <w:lang w:val="en-US"/>
+        </w:rPr>
+        <w:t>, the</w:t>
+      </w:r>
+      <w:r>
+        <w:rPr>
+          <w:lang w:val="en-US"/>
+        </w:rPr>
+        <w:t xml:space="preserve"> UDPDelay </w:t>
+      </w:r>
+      <w:r>
+        <w:rPr>
+          <w:lang w:val="en-US"/>
+        </w:rPr>
+        <w:t xml:space="preserve">and the MapZoomLevel </w:t>
+      </w:r>
+      <w:r>
+        <w:rPr>
+          <w:lang w:val="en-US"/>
+        </w:rPr>
+        <w:t xml:space="preserve">setting. All </w:t>
+      </w:r>
+      <w:r>
+        <w:rPr>
+          <w:lang w:val="en-US"/>
+        </w:rPr>
+        <w:t>four</w:t>
+      </w:r>
+      <w:r>
+        <w:rPr>
+          <w:lang w:val="en-US"/>
+        </w:rPr>
+        <w:t xml:space="preserve"> settings have </w:t>
+      </w:r>
+      <w:r>
+        <w:rPr>
+          <w:rStyle w:val="shorttext"/>
+          <w:lang w:val="en"/>
+        </w:rPr>
+        <w:t>meaningful</w:t>
+      </w:r>
+      <w:r>
+        <w:rPr>
+          <w:rStyle w:val="shorttext"/>
+          <w:lang w:val="en"/>
+        </w:rPr>
+        <w:t xml:space="preserve"> default values, but in some </w:t>
+      </w:r>
+      <w:r>
+        <w:rPr>
+          <w:rStyle w:val="shorttext"/>
+          <w:lang w:val="en"/>
+        </w:rPr>
+        <w:t>circumstances</w:t>
+      </w:r>
+      <w:r>
+        <w:rPr>
+          <w:rStyle w:val="shorttext"/>
+          <w:lang w:val="en"/>
+        </w:rPr>
+        <w:t xml:space="preserve"> it is </w:t>
+      </w:r>
+      <w:r>
+        <w:rPr>
+          <w:rStyle w:val="shorttext"/>
+          <w:lang w:val="en"/>
+        </w:rPr>
+        <w:t>useful</w:t>
+      </w:r>
+      <w:r>
+        <w:rPr>
+          <w:rStyle w:val="shorttext"/>
+          <w:lang w:val="en"/>
+        </w:rPr>
+        <w:t xml:space="preserve"> to change them.</w:t>
+      </w:r>
+    </w:p>
+    <w:tbl>
+      <w:tblPr>
+        <w:tblStyle w:val="HelleListe-Akzent1"/>
+        <w:tblW w:w="0" w:type="auto"/>
+        <w:tblInd w:w="108" w:type="dxa"/>
+        <w:tblLook w:val="04A0" w:firstRow="1" w:lastRow="0" w:firstColumn="1" w:lastColumn="0" w:noHBand="0" w:noVBand="1"/>
+      </w:tblPr>
+      <w:tblGrid>
+        <w:gridCol w:w="1701"/>
+        <w:gridCol w:w="1134"/>
+        <w:gridCol w:w="1418"/>
+        <w:gridCol w:w="4927"/>
+      </w:tblGrid>
+      <w:tr>
+        <w:trPr>
+          <w:cnfStyle w:val="100000000000" w:firstRow="1" w:lastRow="0" w:firstColumn="0" w:lastColumn="0" w:oddVBand="0" w:evenVBand="0" w:oddHBand="0" w:evenHBand="0" w:firstRowFirstColumn="0" w:firstRowLastColumn="0" w:lastRowFirstColumn="0" w:lastRowLastColumn="0"/>
+        </w:trPr>
+        <w:tc>
+          <w:tcPr>
+            <w:cnfStyle w:val="001000000000" w:firstRow="0" w:lastRow="0" w:firstColumn="1" w:lastColumn="0" w:oddVBand="0" w:evenVBand="0" w:oddHBand="0" w:evenHBand="0" w:firstRowFirstColumn="0" w:firstRowLastColumn="0" w:lastRowFirstColumn="0" w:lastRowLastColumn="0"/>
+            <w:tcW w:w="1701" w:type="dxa"/>
+          </w:tcPr>
+          <w:p>
+            <w:pPr>
+              <w:jc w:val="both"/>
+              <w:rPr>
+                <w:lang w:val="en-US"/>
+              </w:rPr>
+            </w:pPr>
+            <w:r>
+              <w:rPr>
+                <w:lang w:val="en-US"/>
+              </w:rPr>
+              <w:t>Setting</w:t>
+            </w:r>
+          </w:p>
+        </w:tc>
+        <w:tc>
+          <w:tcPr>
+            <w:tcW w:w="1134" w:type="dxa"/>
+          </w:tcPr>
+          <w:p>
+            <w:pPr>
+              <w:jc w:val="both"/>
+              <w:cnfStyle w:val="100000000000" w:firstRow="1" w:lastRow="0" w:firstColumn="0" w:lastColumn="0" w:oddVBand="0" w:evenVBand="0" w:oddHBand="0" w:evenHBand="0" w:firstRowFirstColumn="0" w:firstRowLastColumn="0" w:lastRowFirstColumn="0" w:lastRowLastColumn="0"/>
+              <w:rPr>
+                <w:lang w:val="en-US"/>
+              </w:rPr>
+            </w:pPr>
+            <w:r>
+              <w:rPr>
+                <w:lang w:val="en-US"/>
+              </w:rPr>
+              <w:t>DataType</w:t>
+            </w:r>
+          </w:p>
+        </w:tc>
+        <w:tc>
+          <w:tcPr>
+            <w:tcW w:w="1418" w:type="dxa"/>
+          </w:tcPr>
+          <w:p>
+            <w:pPr>
+              <w:jc w:val="both"/>
+              <w:cnfStyle w:val="100000000000" w:firstRow="1" w:lastRow="0" w:firstColumn="0" w:lastColumn="0" w:oddVBand="0" w:evenVBand="0" w:oddHBand="0" w:evenHBand="0" w:firstRowFirstColumn="0" w:firstRowLastColumn="0" w:lastRowFirstColumn="0" w:lastRowLastColumn="0"/>
+              <w:rPr>
+                <w:lang w:val="en-US"/>
+              </w:rPr>
+            </w:pPr>
+            <w:r>
+              <w:rPr>
+                <w:lang w:val="en-US"/>
+              </w:rPr>
+              <w:t>DefaultValue</w:t>
+            </w:r>
+          </w:p>
+        </w:tc>
+        <w:tc>
+          <w:tcPr>
+            <w:tcW w:w="4927" w:type="dxa"/>
+          </w:tcPr>
+          <w:p>
+            <w:pPr>
+              <w:jc w:val="both"/>
+              <w:cnfStyle w:val="100000000000" w:firstRow="1" w:lastRow="0" w:firstColumn="0" w:lastColumn="0" w:oddVBand="0" w:evenVBand="0" w:oddHBand="0" w:evenHBand="0" w:firstRowFirstColumn="0" w:firstRowLastColumn="0" w:lastRowFirstColumn="0" w:lastRowLastColumn="0"/>
+              <w:rPr>
+                <w:lang w:val="en-US"/>
+              </w:rPr>
+            </w:pPr>
+            <w:r>
+              <w:rPr>
+                <w:lang w:val="en-US"/>
+              </w:rPr>
+              <w:t>Description</w:t>
+            </w:r>
+          </w:p>
+        </w:tc>
+      </w:tr>
+      <w:tr>
+        <w:trPr>
+          <w:cnfStyle w:val="000000100000" w:firstRow="0" w:lastRow="0" w:firstColumn="0" w:lastColumn="0" w:oddVBand="0" w:evenVBand="0" w:oddHBand="1" w:evenHBand="0" w:firstRowFirstColumn="0" w:firstRowLastColumn="0" w:lastRowFirstColumn="0" w:lastRowLastColumn="0"/>
+        </w:trPr>
+        <w:tc>
+          <w:tcPr>
+            <w:cnfStyle w:val="001000000000" w:firstRow="0" w:lastRow="0" w:firstColumn="1" w:lastColumn="0" w:oddVBand="0" w:evenVBand="0" w:oddHBand="0" w:evenHBand="0" w:firstRowFirstColumn="0" w:firstRowLastColumn="0" w:lastRowFirstColumn="0" w:lastRowLastColumn="0"/>
+            <w:tcW w:w="1701" w:type="dxa"/>
+            <w:vAlign w:val="center"/>
+          </w:tcPr>
+          <w:p>
+            <w:pPr>
+              <w:rPr>
+                <w:lang w:val="en-US"/>
+              </w:rPr>
+            </w:pPr>
+            <w:r>
+              <w:rPr>
+                <w:lang w:val="en-US"/>
+              </w:rPr>
+              <w:t>UDPHost</w:t>
+            </w:r>
+          </w:p>
+        </w:tc>
+        <w:tc>
+          <w:tcPr>
+            <w:tcW w:w="1134" w:type="dxa"/>
+            <w:vAlign w:val="center"/>
+          </w:tcPr>
+          <w:p>
+            <w:pPr>
+              <w:cnfStyle w:val="000000100000" w:firstRow="0" w:lastRow="0" w:firstColumn="0" w:lastColumn="0" w:oddVBand="0" w:evenVBand="0" w:oddHBand="1" w:evenHBand="0" w:firstRowFirstColumn="0" w:firstRowLastColumn="0" w:lastRowFirstColumn="0" w:lastRowLastColumn="0"/>
+              <w:rPr>
+                <w:lang w:val="en-US"/>
+              </w:rPr>
+            </w:pPr>
+            <w:r>
+              <w:rPr>
+                <w:lang w:val="en-US"/>
+              </w:rPr>
+              <w:t>String</w:t>
+            </w:r>
+          </w:p>
+        </w:tc>
+        <w:tc>
+          <w:tcPr>
+            <w:tcW w:w="1418" w:type="dxa"/>
+            <w:vAlign w:val="center"/>
+          </w:tcPr>
+          <w:p>
+            <w:pPr>
+              <w:jc w:val="right"/>
+              <w:cnfStyle w:val="000000100000" w:firstRow="0" w:lastRow="0" w:firstColumn="0" w:lastColumn="0" w:oddVBand="0" w:evenVBand="0" w:oddHBand="1" w:evenHBand="0" w:firstRowFirstColumn="0" w:firstRowLastColumn="0" w:lastRowFirstColumn="0" w:lastRowLastColumn="0"/>
+              <w:rPr>
+                <w:lang w:val="en-US"/>
+              </w:rPr>
+            </w:pPr>
+            <w:r>
+              <w:rPr>
+                <w:lang w:val="en-US"/>
+              </w:rPr>
+              <w:t>127.0.0.1</w:t>
+            </w:r>
+          </w:p>
+        </w:tc>
+        <w:tc>
+          <w:tcPr>
+            <w:tcW w:w="4927" w:type="dxa"/>
+            <w:vAlign w:val="center"/>
+          </w:tcPr>
+          <w:p>
+            <w:pPr>
+              <w:cnfStyle w:val="000000100000" w:firstRow="0" w:lastRow="0" w:firstColumn="0" w:lastColumn="0" w:oddVBand="0" w:evenVBand="0" w:oddHBand="1" w:evenHBand="0" w:firstRowFirstColumn="0" w:firstRowLastColumn="0" w:lastRowFirstColumn="0" w:lastRowLastColumn="0"/>
+              <w:rPr>
+                <w:lang w:val="en-US"/>
+              </w:rPr>
+            </w:pPr>
+            <w:r>
+              <w:rPr>
+                <w:lang w:val="en-US"/>
+              </w:rPr>
+              <w:t>The ipadress to bind the UDP Server.</w:t>
+            </w:r>
+          </w:p>
+        </w:tc>
+      </w:tr>
+      <w:tr>
+        <w:tc>
+          <w:tcPr>
+            <w:cnfStyle w:val="001000000000" w:firstRow="0" w:lastRow="0" w:firstColumn="1" w:lastColumn="0" w:oddVBand="0" w:evenVBand="0" w:oddHBand="0" w:evenHBand="0" w:firstRowFirstColumn="0" w:firstRowLastColumn="0" w:lastRowFirstColumn="0" w:lastRowLastColumn="0"/>
+            <w:tcW w:w="1701" w:type="dxa"/>
+            <w:vAlign w:val="center"/>
+          </w:tcPr>
+          <w:p>
+            <w:pPr>
+              <w:rPr>
+                <w:lang w:val="en-US"/>
+              </w:rPr>
+            </w:pPr>
+            <w:r>
+              <w:rPr>
+                <w:lang w:val="en-US"/>
+              </w:rPr>
+              <w:t>UDPPort</w:t>
+            </w:r>
+          </w:p>
+        </w:tc>
+        <w:tc>
+          <w:tcPr>
+            <w:tcW w:w="1134" w:type="dxa"/>
+            <w:vAlign w:val="center"/>
+          </w:tcPr>
+          <w:p>
+            <w:pPr>
+              <w:cnfStyle w:val="000000000000" w:firstRow="0" w:lastRow="0" w:firstColumn="0" w:lastColumn="0" w:oddVBand="0" w:evenVBand="0" w:oddHBand="0" w:evenHBand="0" w:firstRowFirstColumn="0" w:firstRowLastColumn="0" w:lastRowFirstColumn="0" w:lastRowLastColumn="0"/>
+              <w:rPr>
+                <w:lang w:val="en-US"/>
+              </w:rPr>
+            </w:pPr>
+            <w:r>
+              <w:rPr>
+                <w:lang w:val="en-US"/>
+              </w:rPr>
+              <w:t>Integer</w:t>
+            </w:r>
+          </w:p>
+        </w:tc>
+        <w:tc>
+          <w:tcPr>
+            <w:tcW w:w="1418" w:type="dxa"/>
+            <w:vAlign w:val="center"/>
+          </w:tcPr>
+          <w:p>
+            <w:pPr>
+              <w:jc w:val="right"/>
+              <w:cnfStyle w:val="000000000000" w:firstRow="0" w:lastRow="0" w:firstColumn="0" w:lastColumn="0" w:oddVBand="0" w:evenVBand="0" w:oddHBand="0" w:evenHBand="0" w:firstRowFirstColumn="0" w:firstRowLastColumn="0" w:lastRowFirstColumn="0" w:lastRowLastColumn="0"/>
+              <w:rPr>
+                <w:lang w:val="en-US"/>
+              </w:rPr>
+            </w:pPr>
+            <w:r>
+              <w:rPr>
+                <w:lang w:val="en-US"/>
+              </w:rPr>
+              <w:t>4242</w:t>
+            </w:r>
+          </w:p>
+        </w:tc>
+        <w:tc>
+          <w:tcPr>
+            <w:tcW w:w="4927" w:type="dxa"/>
+            <w:vAlign w:val="center"/>
+          </w:tcPr>
+          <w:p>
+            <w:pPr>
+              <w:cnfStyle w:val="000000000000" w:firstRow="0" w:lastRow="0" w:firstColumn="0" w:lastColumn="0" w:oddVBand="0" w:evenVBand="0" w:oddHBand="0" w:evenHBand="0" w:firstRowFirstColumn="0" w:firstRowLastColumn="0" w:lastRowFirstColumn="0" w:lastRowLastColumn="0"/>
+              <w:rPr>
+                <w:lang w:val="en-US"/>
+              </w:rPr>
+            </w:pPr>
+            <w:r>
+              <w:rPr>
+                <w:lang w:val="en-US"/>
+              </w:rPr>
+              <w:t>The port number on wich the UDP Server send</w:t>
+            </w:r>
+            <w:r>
+              <w:rPr>
+                <w:lang w:val="en-US"/>
+              </w:rPr>
+              <w:t>s</w:t>
+            </w:r>
+            <w:r>
+              <w:rPr>
+                <w:lang w:val="en-US"/>
+              </w:rPr>
+              <w:t xml:space="preserve"> data</w:t>
+            </w:r>
+            <w:r>
+              <w:rPr>
+                <w:lang w:val="en-US"/>
+              </w:rPr>
+              <w:t>.</w:t>
+            </w:r>
+          </w:p>
+        </w:tc>
+      </w:tr>
+      <w:tr>
+        <w:trPr>
+          <w:cnfStyle w:val="000000100000" w:firstRow="0" w:lastRow="0" w:firstColumn="0" w:lastColumn="0" w:oddVBand="0" w:evenVBand="0" w:oddHBand="1" w:evenHBand="0" w:firstRowFirstColumn="0" w:firstRowLastColumn="0" w:lastRowFirstColumn="0" w:lastRowLastColumn="0"/>
+        </w:trPr>
+        <w:tc>
+          <w:tcPr>
+            <w:cnfStyle w:val="001000000000" w:firstRow="0" w:lastRow="0" w:firstColumn="1" w:lastColumn="0" w:oddVBand="0" w:evenVBand="0" w:oddHBand="0" w:evenHBand="0" w:firstRowFirstColumn="0" w:firstRowLastColumn="0" w:lastRowFirstColumn="0" w:lastRowLastColumn="0"/>
+            <w:tcW w:w="1701" w:type="dxa"/>
+            <w:vAlign w:val="center"/>
+          </w:tcPr>
+          <w:p>
+            <w:pPr>
+              <w:rPr>
+                <w:lang w:val="en-US"/>
+              </w:rPr>
+            </w:pPr>
+            <w:r>
+              <w:rPr>
+                <w:lang w:val="en-US"/>
+              </w:rPr>
+              <w:t>UDPDelay</w:t>
+            </w:r>
+          </w:p>
+        </w:tc>
+        <w:tc>
+          <w:tcPr>
+            <w:tcW w:w="1134" w:type="dxa"/>
+            <w:vAlign w:val="center"/>
+          </w:tcPr>
+          <w:p>
+            <w:pPr>
+              <w:cnfStyle w:val="000000100000" w:firstRow="0" w:lastRow="0" w:firstColumn="0" w:lastColumn="0" w:oddVBand="0" w:evenVBand="0" w:oddHBand="1" w:evenHBand="0" w:firstRowFirstColumn="0" w:firstRowLastColumn="0" w:lastRowFirstColumn="0" w:lastRowLastColumn="0"/>
+              <w:rPr>
+                <w:lang w:val="en-US"/>
+              </w:rPr>
+            </w:pPr>
+            <w:r>
+              <w:rPr>
+                <w:lang w:val="en-US"/>
+              </w:rPr>
+              <w:t>Integer</w:t>
+            </w:r>
+          </w:p>
+        </w:tc>
+        <w:tc>
+          <w:tcPr>
+            <w:tcW w:w="1418" w:type="dxa"/>
+            <w:vAlign w:val="center"/>
+          </w:tcPr>
+          <w:p>
+            <w:pPr>
+              <w:jc w:val="right"/>
+              <w:cnfStyle w:val="000000100000" w:firstRow="0" w:lastRow="0" w:firstColumn="0" w:lastColumn="0" w:oddVBand="0" w:evenVBand="0" w:oddHBand="1" w:evenHBand="0" w:firstRowFirstColumn="0" w:firstRowLastColumn="0" w:lastRowFirstColumn="0" w:lastRowLastColumn="0"/>
+              <w:rPr>
+                <w:lang w:val="en-US"/>
+              </w:rPr>
+            </w:pPr>
+            <w:r>
+              <w:rPr>
+                <w:lang w:val="en-US"/>
+              </w:rPr>
+              <w:t>500</w:t>
+            </w:r>
+          </w:p>
+        </w:tc>
+        <w:tc>
+          <w:tcPr>
+            <w:tcW w:w="4927" w:type="dxa"/>
+            <w:vAlign w:val="center"/>
+          </w:tcPr>
+          <w:p>
+            <w:pPr>
+              <w:cnfStyle w:val="000000100000" w:firstRow="0" w:lastRow="0" w:firstColumn="0" w:lastColumn="0" w:oddVBand="0" w:evenVBand="0" w:oddHBand="1" w:evenHBand="0" w:firstRowFirstColumn="0" w:firstRowLastColumn="0" w:lastRowFirstColumn="0" w:lastRowLastColumn="0"/>
+              <w:rPr>
+                <w:lang w:val="en-US"/>
+              </w:rPr>
+            </w:pPr>
+            <w:r>
+              <w:rPr>
+                <w:lang w:val="en"/>
+              </w:rPr>
+              <w:t>The pause in milliseconds between the data is sent</w:t>
+            </w:r>
+            <w:r>
+              <w:rPr>
+                <w:lang w:val="en"/>
+              </w:rPr>
+              <w:t>.</w:t>
+            </w:r>
+          </w:p>
+        </w:tc>
+      </w:tr>
+      <w:tr>
+        <w:tc>
+          <w:tcPr>
+            <w:cnfStyle w:val="001000000000" w:firstRow="0" w:lastRow="0" w:firstColumn="1" w:lastColumn="0" w:oddVBand="0" w:evenVBand="0" w:oddHBand="0" w:evenHBand="0" w:firstRowFirstColumn="0" w:firstRowLastColumn="0" w:lastRowFirstColumn="0" w:lastRowLastColumn="0"/>
+            <w:tcW w:w="1701" w:type="dxa"/>
+            <w:vAlign w:val="center"/>
+          </w:tcPr>
+          <w:p>
+            <w:pPr>
+              <w:rPr>
+                <w:lang w:val="en-US"/>
+              </w:rPr>
+            </w:pPr>
+            <w:r>
+              <w:rPr>
+                <w:lang w:val="en-US"/>
+              </w:rPr>
+              <w:t>MapZoomLevel</w:t>
+            </w:r>
+          </w:p>
+        </w:tc>
+        <w:tc>
+          <w:tcPr>
+            <w:tcW w:w="1134" w:type="dxa"/>
+            <w:vAlign w:val="center"/>
+          </w:tcPr>
+          <w:p>
+            <w:pPr>
+              <w:cnfStyle w:val="000000000000" w:firstRow="0" w:lastRow="0" w:firstColumn="0" w:lastColumn="0" w:oddVBand="0" w:evenVBand="0" w:oddHBand="0" w:evenHBand="0" w:firstRowFirstColumn="0" w:firstRowLastColumn="0" w:lastRowFirstColumn="0" w:lastRowLastColumn="0"/>
+              <w:rPr>
+                <w:lang w:val="en-US"/>
+              </w:rPr>
+            </w:pPr>
+            <w:r>
+              <w:rPr>
+                <w:lang w:val="en-US"/>
+              </w:rPr>
+              <w:t>Integer</w:t>
+            </w:r>
+          </w:p>
+        </w:tc>
+        <w:tc>
+          <w:tcPr>
+            <w:tcW w:w="1418" w:type="dxa"/>
+            <w:vAlign w:val="center"/>
+          </w:tcPr>
+          <w:p>
+            <w:pPr>
+              <w:jc w:val="right"/>
+              <w:cnfStyle w:val="000000000000" w:firstRow="0" w:lastRow="0" w:firstColumn="0" w:lastColumn="0" w:oddVBand="0" w:evenVBand="0" w:oddHBand="0" w:evenHBand="0" w:firstRowFirstColumn="0" w:firstRowLastColumn="0" w:lastRowFirstColumn="0" w:lastRowLastColumn="0"/>
+              <w:rPr>
+                <w:lang w:val="en-US"/>
+              </w:rPr>
+            </w:pPr>
+            <w:r>
+              <w:rPr>
+                <w:lang w:val="en-US"/>
+              </w:rPr>
+              <w:t>18</w:t>
+            </w:r>
+          </w:p>
+        </w:tc>
+        <w:tc>
+          <w:tcPr>
+            <w:tcW w:w="4927" w:type="dxa"/>
+            <w:vAlign w:val="center"/>
+          </w:tcPr>
+          <w:p>
+            <w:pPr>
+              <w:cnfStyle w:val="000000000000" w:firstRow="0" w:lastRow="0" w:firstColumn="0" w:lastColumn="0" w:oddVBand="0" w:evenVBand="0" w:oddHBand="0" w:evenHBand="0" w:firstRowFirstColumn="0" w:firstRowLastColumn="0" w:lastRowFirstColumn="0" w:lastRowLastColumn="0"/>
+              <w:rPr>
+                <w:lang w:val="en-US"/>
+              </w:rPr>
+            </w:pPr>
+            <w:r>
+              <w:rPr>
+                <w:lang w:val="en-US"/>
+              </w:rPr>
+              <w:t>The zoomlevel which is used when zoom to an rfdevice on the map.</w:t>
+            </w:r>
+          </w:p>
+        </w:tc>
+      </w:tr>
+    </w:tbl>
+    <w:p>
+      <w:pPr>
         <w:rPr>
           <w:lang w:val="en-US"/>
         </w:rPr>
@@ -139,18 +856,82 @@
     </w:p>
     <w:p>
       <w:pPr>
-        <w:rPr>
-          <w:lang w:val="en-US"/>
-        </w:rPr>
-      </w:pPr>
+        <w:pStyle w:val="berschrift1"/>
+        <w:rPr>
+          <w:sz w:val="36"/>
+          <w:szCs w:val="36"/>
+          <w:lang w:val="en-US"/>
+        </w:rPr>
+      </w:pPr>
+      <w:r>
+        <w:rPr>
+          <w:sz w:val="36"/>
+          <w:szCs w:val="36"/>
+          <w:lang w:val="en-US"/>
+        </w:rPr>
+        <w:t>Starting</w:t>
+      </w:r>
     </w:p>
     <w:p>
       <w:pPr>
-        <w:pStyle w:val="berschrift1"/>
-        <w:rPr>
+        <w:jc w:val="both"/>
+        <w:rPr>
+          <w:lang w:val="en-US"/>
+        </w:rPr>
+      </w:pPr>
+      <w:r>
+        <w:rPr>
+          <w:lang w:val="en-US"/>
+        </w:rPr>
+        <w:t xml:space="preserve">Just start </w:t>
+      </w:r>
+      <w:r>
+        <w:rPr>
+          <w:lang w:val="en-US"/>
+        </w:rPr>
+        <w:t xml:space="preserve">from the extracted zipfile </w:t>
+      </w:r>
+      <w:r>
+        <w:rPr>
+          <w:lang w:val="en-US"/>
+        </w:rPr>
+        <w:t>the main application .\</w:t>
+      </w:r>
+      <w:r>
+        <w:rPr>
+          <w:lang w:val="en-US"/>
+        </w:rPr>
+        <w:t>SIGENCEScenarioTool.Executable</w:t>
+      </w:r>
+      <w:r>
+        <w:rPr>
+          <w:lang w:val="en-US"/>
+        </w:rPr>
+        <w:t>\</w:t>
+      </w:r>
+      <w:r>
+        <w:rPr>
+          <w:lang w:val="en-US"/>
+        </w:rPr>
+        <w:t xml:space="preserve"> SIGENCEScenarioTool.exe</w:t>
+      </w:r>
+      <w:r>
+        <w:rPr>
+          <w:lang w:val="en-US"/>
+        </w:rPr>
+        <w:t>.</w:t>
+      </w:r>
+    </w:p>
+    <w:p>
+      <w:pPr>
+        <w:rPr>
+          <w:rFonts w:ascii="Times New Roman" w:eastAsia="Times New Roman" w:hAnsi="Times New Roman" w:cs="Times New Roman"/>
+          <w:b/>
+          <w:bCs/>
+          <w:kern w:val="36"/>
           <w:sz w:val="36"/>
           <w:szCs w:val="36"/>
-          <w:lang w:val="en-US"/>
+          <w:lang w:val="en-US" w:eastAsia="de-DE"/>
         </w:rPr>
       </w:pPr>
       <w:r>
@@ -159,15 +940,27 @@
           <w:szCs w:val="36"/>
           <w:lang w:val="en-US"/>
         </w:rPr>
-        <w:t>Starting</w:t>
+        <w:br w:type="page"/>
       </w:r>
     </w:p>
     <w:p>
       <w:pPr>
-        <w:rPr>
-          <w:lang w:val="en-US"/>
-        </w:rPr>
-      </w:pPr>
+        <w:pStyle w:val="berschrift1"/>
+        <w:rPr>
+          <w:sz w:val="36"/>
+          <w:szCs w:val="36"/>
+          <w:lang w:val="en-US"/>
+        </w:rPr>
+      </w:pPr>
+      <w:r>
+        <w:rPr>
+          <w:sz w:val="36"/>
+          <w:szCs w:val="36"/>
+          <w:lang w:val="en-US"/>
+        </w:rPr>
+        <w:lastRenderedPageBreak/>
+        <w:t>Stopping</w:t>
+      </w:r>
     </w:p>
     <w:p>
       <w:pPr>
@@ -178,6 +971,122 @@
     </w:p>
     <w:p>
       <w:pPr>
+        <w:pStyle w:val="Listenabsatz"/>
+        <w:numPr>
+          <w:ilvl w:val="0"/>
+          <w:numId w:val="2"/>
+        </w:numPr>
+        <w:rPr>
+          <w:lang w:val="en-US"/>
+        </w:rPr>
+      </w:pPr>
+      <w:r>
+        <w:rPr>
+          <w:lang w:val="en-US"/>
+        </w:rPr>
+        <w:t>Use the standard windows hotkey ALT+F4</w:t>
+      </w:r>
+    </w:p>
+    <w:p>
+      <w:pPr>
+        <w:pStyle w:val="Listenabsatz"/>
+        <w:numPr>
+          <w:ilvl w:val="0"/>
+          <w:numId w:val="2"/>
+        </w:numPr>
+        <w:rPr>
+          <w:lang w:val="en-US"/>
+        </w:rPr>
+      </w:pPr>
+      <w:r>
+        <w:rPr>
+          <w:lang w:val="en-US"/>
+        </w:rPr>
+        <w:t>or click the X in the upper right corner of the main application</w:t>
+      </w:r>
+    </w:p>
+    <w:p>
+      <w:pPr>
+        <w:pStyle w:val="Listenabsatz"/>
+        <w:numPr>
+          <w:ilvl w:val="0"/>
+          <w:numId w:val="2"/>
+        </w:numPr>
+        <w:rPr>
+          <w:lang w:val="en-US"/>
+        </w:rPr>
+      </w:pPr>
+      <w:r>
+        <w:rPr>
+          <w:lang w:val="en-US"/>
+        </w:rPr>
+        <w:t xml:space="preserve">or in the mainmenu, select “SIGENCE Scenario Tool </w:t>
+      </w:r>
+      <w:r>
+        <w:rPr>
+          <w:lang w:val="en-US"/>
+        </w:rPr>
+        <w:sym w:font="Wingdings" w:char="F0E0"/>
+      </w:r>
+      <w:r>
+        <w:rPr>
+          <w:lang w:val="en-US"/>
+        </w:rPr>
+        <w:t xml:space="preserve"> Quit”</w:t>
+      </w:r>
+    </w:p>
+    <w:p>
+      <w:pPr>
+        <w:pStyle w:val="Listenabsatz"/>
+        <w:numPr>
+          <w:ilvl w:val="0"/>
+          <w:numId w:val="2"/>
+        </w:numPr>
+        <w:rPr>
+          <w:lang w:val="en-US"/>
+        </w:rPr>
+      </w:pPr>
+      <w:r>
+        <w:rPr>
+          <w:lang w:val="en-US"/>
+        </w:rPr>
+        <w:t>or reboot your computer</w:t>
+      </w:r>
+    </w:p>
+    <w:p>
+      <w:pPr>
+        <w:pStyle w:val="Listenabsatz"/>
+        <w:numPr>
+          <w:ilvl w:val="0"/>
+          <w:numId w:val="2"/>
+        </w:numPr>
+        <w:rPr>
+          <w:lang w:val="en-US"/>
+        </w:rPr>
+      </w:pPr>
+      <w:r>
+        <w:rPr>
+          <w:lang w:val="en-US"/>
+        </w:rPr>
+        <w:t xml:space="preserve">or </w:t>
+      </w:r>
+      <w:r>
+        <w:rPr>
+          <w:rStyle w:val="shorttext"/>
+          <w:lang w:val="en"/>
+        </w:rPr>
+        <w:t>unplug the power from your computer</w:t>
+      </w:r>
+    </w:p>
+    <w:p>
+      <w:pPr>
+        <w:rPr>
+          <w:lang w:val="en-US"/>
+        </w:rPr>
+      </w:pPr>
+    </w:p>
+    <w:p>
+      <w:pPr>
         <w:pStyle w:val="berschrift1"/>
         <w:rPr>
           <w:sz w:val="36"/>
@@ -191,7 +1100,7 @@
           <w:szCs w:val="36"/>
           <w:lang w:val="en-US"/>
         </w:rPr>
-        <w:t>Stopping</w:t>
+        <w:t>HotKeys</w:t>
       </w:r>
     </w:p>
     <w:p>
@@ -201,31 +1110,1268 @@
         </w:rPr>
       </w:pPr>
     </w:p>
-    <w:p>
-      <w:pPr>
-        <w:rPr>
-          <w:lang w:val="en-US"/>
-        </w:rPr>
-      </w:pPr>
-    </w:p>
-    <w:p>
-      <w:pPr>
-        <w:pStyle w:val="berschrift1"/>
-        <w:rPr>
-          <w:sz w:val="36"/>
-          <w:szCs w:val="36"/>
-          <w:lang w:val="en-US"/>
-        </w:rPr>
-      </w:pPr>
-      <w:r>
-        <w:rPr>
-          <w:sz w:val="36"/>
-          <w:szCs w:val="36"/>
-          <w:lang w:val="en-US"/>
-        </w:rPr>
-        <w:t>HotKeys</w:t>
-      </w:r>
-    </w:p>
+    <w:tbl>
+      <w:tblPr>
+        <w:tblStyle w:val="HelleListe-Akzent1"/>
+        <w:tblW w:w="9322" w:type="dxa"/>
+        <w:tblLook w:val="04A0" w:firstRow="1" w:lastRow="0" w:firstColumn="1" w:lastColumn="0" w:noHBand="0" w:noVBand="1"/>
+      </w:tblPr>
+      <w:tblGrid>
+        <w:gridCol w:w="1906"/>
+        <w:gridCol w:w="2880"/>
+        <w:gridCol w:w="4536"/>
+      </w:tblGrid>
+      <w:tr>
+        <w:trPr>
+          <w:cnfStyle w:val="100000000000" w:firstRow="1" w:lastRow="0" w:firstColumn="0" w:lastColumn="0" w:oddVBand="0" w:evenVBand="0" w:oddHBand="0" w:evenHBand="0" w:firstRowFirstColumn="0" w:firstRowLastColumn="0" w:lastRowFirstColumn="0" w:lastRowLastColumn="0"/>
+        </w:trPr>
+        <w:tc>
+          <w:tcPr>
+            <w:cnfStyle w:val="001000000000" w:firstRow="0" w:lastRow="0" w:firstColumn="1" w:lastColumn="0" w:oddVBand="0" w:evenVBand="0" w:oddHBand="0" w:evenHBand="0" w:firstRowFirstColumn="0" w:firstRowLastColumn="0" w:lastRowFirstColumn="0" w:lastRowLastColumn="0"/>
+            <w:tcW w:w="1906" w:type="dxa"/>
+            <w:tcBorders>
+              <w:bottom w:val="single" w:sz="8" w:space="0" w:color="4F81BD" w:themeColor="accent1"/>
+            </w:tcBorders>
+          </w:tcPr>
+          <w:p>
+            <w:pPr>
+              <w:rPr>
+                <w:lang w:val="en-US"/>
+              </w:rPr>
+            </w:pPr>
+            <w:r>
+              <w:rPr>
+                <w:lang w:val="en-US"/>
+              </w:rPr>
+              <w:t>HotKey</w:t>
+            </w:r>
+          </w:p>
+        </w:tc>
+        <w:tc>
+          <w:tcPr>
+            <w:tcW w:w="2880" w:type="dxa"/>
+            <w:tcBorders>
+              <w:bottom w:val="single" w:sz="8" w:space="0" w:color="4F81BD" w:themeColor="accent1"/>
+            </w:tcBorders>
+          </w:tcPr>
+          <w:p>
+            <w:pPr>
+              <w:cnfStyle w:val="100000000000" w:firstRow="1" w:lastRow="0" w:firstColumn="0" w:lastColumn="0" w:oddVBand="0" w:evenVBand="0" w:oddHBand="0" w:evenHBand="0" w:firstRowFirstColumn="0" w:firstRowLastColumn="0" w:lastRowFirstColumn="0" w:lastRowLastColumn="0"/>
+              <w:rPr>
+                <w:lang w:val="en-US"/>
+              </w:rPr>
+            </w:pPr>
+            <w:r>
+              <w:rPr>
+                <w:lang w:val="en-US"/>
+              </w:rPr>
+              <w:t>Command</w:t>
+            </w:r>
+          </w:p>
+        </w:tc>
+        <w:tc>
+          <w:tcPr>
+            <w:tcW w:w="4536" w:type="dxa"/>
+            <w:tcBorders>
+              <w:bottom w:val="single" w:sz="8" w:space="0" w:color="4F81BD" w:themeColor="accent1"/>
+            </w:tcBorders>
+          </w:tcPr>
+          <w:p>
+            <w:pPr>
+              <w:cnfStyle w:val="100000000000" w:firstRow="1" w:lastRow="0" w:firstColumn="0" w:lastColumn="0" w:oddVBand="0" w:evenVBand="0" w:oddHBand="0" w:evenHBand="0" w:firstRowFirstColumn="0" w:firstRowLastColumn="0" w:lastRowFirstColumn="0" w:lastRowLastColumn="0"/>
+              <w:rPr>
+                <w:lang w:val="en-US"/>
+              </w:rPr>
+            </w:pPr>
+            <w:r>
+              <w:rPr>
+                <w:lang w:val="en-US"/>
+              </w:rPr>
+              <w:t>Action</w:t>
+            </w:r>
+          </w:p>
+        </w:tc>
+      </w:tr>
+      <w:tr>
+        <w:trPr>
+          <w:cnfStyle w:val="000000100000" w:firstRow="0" w:lastRow="0" w:firstColumn="0" w:lastColumn="0" w:oddVBand="0" w:evenVBand="0" w:oddHBand="1" w:evenHBand="0" w:firstRowFirstColumn="0" w:firstRowLastColumn="0" w:lastRowFirstColumn="0" w:lastRowLastColumn="0"/>
+        </w:trPr>
+        <w:tc>
+          <w:tcPr>
+            <w:cnfStyle w:val="001000000000" w:firstRow="0" w:lastRow="0" w:firstColumn="1" w:lastColumn="0" w:oddVBand="0" w:evenVBand="0" w:oddHBand="0" w:evenHBand="0" w:firstRowFirstColumn="0" w:firstRowLastColumn="0" w:lastRowFirstColumn="0" w:lastRowLastColumn="0"/>
+            <w:tcW w:w="9322" w:type="dxa"/>
+            <w:gridSpan w:val="3"/>
+            <w:shd w:val="clear" w:color="auto" w:fill="C6D9F1" w:themeFill="text2" w:themeFillTint="33"/>
+            <w:vAlign w:val="center"/>
+          </w:tcPr>
+          <w:p>
+            <w:pPr>
+              <w:rPr>
+                <w:i/>
+                <w:lang w:val="en-US"/>
+              </w:rPr>
+            </w:pPr>
+            <w:r>
+              <w:rPr>
+                <w:i/>
+                <w:lang w:val="en-US"/>
+              </w:rPr>
+              <w:t>File</w:t>
+            </w:r>
+          </w:p>
+        </w:tc>
+      </w:tr>
+      <w:tr>
+        <w:tc>
+          <w:tcPr>
+            <w:cnfStyle w:val="001000000000" w:firstRow="0" w:lastRow="0" w:firstColumn="1" w:lastColumn="0" w:oddVBand="0" w:evenVBand="0" w:oddHBand="0" w:evenHBand="0" w:firstRowFirstColumn="0" w:firstRowLastColumn="0" w:lastRowFirstColumn="0" w:lastRowLastColumn="0"/>
+            <w:tcW w:w="1906" w:type="dxa"/>
+            <w:vAlign w:val="center"/>
+          </w:tcPr>
+          <w:p>
+            <w:pPr>
+              <w:rPr>
+                <w:lang w:val="en-US"/>
+              </w:rPr>
+            </w:pPr>
+            <w:r>
+              <w:rPr>
+                <w:lang w:val="en-US"/>
+              </w:rPr>
+              <w:t>STRG+N</w:t>
+            </w:r>
+          </w:p>
+        </w:tc>
+        <w:tc>
+          <w:tcPr>
+            <w:tcW w:w="2880" w:type="dxa"/>
+            <w:vAlign w:val="center"/>
+          </w:tcPr>
+          <w:p>
+            <w:pPr>
+              <w:cnfStyle w:val="000000000000" w:firstRow="0" w:lastRow="0" w:firstColumn="0" w:lastColumn="0" w:oddVBand="0" w:evenVBand="0" w:oddHBand="0" w:evenHBand="0" w:firstRowFirstColumn="0" w:firstRowLastColumn="0" w:lastRowFirstColumn="0" w:lastRowLastColumn="0"/>
+              <w:rPr>
+                <w:lang w:val="en-US"/>
+              </w:rPr>
+            </w:pPr>
+            <w:r>
+              <w:rPr>
+                <w:lang w:val="en-US"/>
+              </w:rPr>
+              <w:t>New</w:t>
+            </w:r>
+          </w:p>
+        </w:tc>
+        <w:tc>
+          <w:tcPr>
+            <w:tcW w:w="4536" w:type="dxa"/>
+            <w:vAlign w:val="center"/>
+          </w:tcPr>
+          <w:p>
+            <w:pPr>
+              <w:cnfStyle w:val="000000000000" w:firstRow="0" w:lastRow="0" w:firstColumn="0" w:lastColumn="0" w:oddVBand="0" w:evenVBand="0" w:oddHBand="0" w:evenHBand="0" w:firstRowFirstColumn="0" w:firstRowLastColumn="0" w:lastRowFirstColumn="0" w:lastRowLastColumn="0"/>
+              <w:rPr>
+                <w:lang w:val="en-US"/>
+              </w:rPr>
+            </w:pPr>
+            <w:r>
+              <w:rPr>
+                <w:lang w:val="en-US"/>
+              </w:rPr>
+              <w:t>Creates a new file for a scenario.</w:t>
+            </w:r>
+          </w:p>
+        </w:tc>
+      </w:tr>
+      <w:tr>
+        <w:trPr>
+          <w:cnfStyle w:val="000000100000" w:firstRow="0" w:lastRow="0" w:firstColumn="0" w:lastColumn="0" w:oddVBand="0" w:evenVBand="0" w:oddHBand="1" w:evenHBand="0" w:firstRowFirstColumn="0" w:firstRowLastColumn="0" w:lastRowFirstColumn="0" w:lastRowLastColumn="0"/>
+        </w:trPr>
+        <w:tc>
+          <w:tcPr>
+            <w:cnfStyle w:val="001000000000" w:firstRow="0" w:lastRow="0" w:firstColumn="1" w:lastColumn="0" w:oddVBand="0" w:evenVBand="0" w:oddHBand="0" w:evenHBand="0" w:firstRowFirstColumn="0" w:firstRowLastColumn="0" w:lastRowFirstColumn="0" w:lastRowLastColumn="0"/>
+            <w:tcW w:w="1906" w:type="dxa"/>
+            <w:vAlign w:val="center"/>
+          </w:tcPr>
+          <w:p>
+            <w:pPr>
+              <w:rPr>
+                <w:lang w:val="en-US"/>
+              </w:rPr>
+            </w:pPr>
+            <w:r>
+              <w:rPr>
+                <w:lang w:val="en-US"/>
+              </w:rPr>
+              <w:t>STRG+O</w:t>
+            </w:r>
+          </w:p>
+        </w:tc>
+        <w:tc>
+          <w:tcPr>
+            <w:tcW w:w="2880" w:type="dxa"/>
+            <w:vAlign w:val="center"/>
+          </w:tcPr>
+          <w:p>
+            <w:pPr>
+              <w:cnfStyle w:val="000000100000" w:firstRow="0" w:lastRow="0" w:firstColumn="0" w:lastColumn="0" w:oddVBand="0" w:evenVBand="0" w:oddHBand="1" w:evenHBand="0" w:firstRowFirstColumn="0" w:firstRowLastColumn="0" w:lastRowFirstColumn="0" w:lastRowLastColumn="0"/>
+              <w:rPr>
+                <w:lang w:val="en-US"/>
+              </w:rPr>
+            </w:pPr>
+            <w:r>
+              <w:rPr>
+                <w:lang w:val="en-US"/>
+              </w:rPr>
+              <w:t>Open</w:t>
+            </w:r>
+          </w:p>
+        </w:tc>
+        <w:tc>
+          <w:tcPr>
+            <w:tcW w:w="4536" w:type="dxa"/>
+            <w:vAlign w:val="center"/>
+          </w:tcPr>
+          <w:p>
+            <w:pPr>
+              <w:cnfStyle w:val="000000100000" w:firstRow="0" w:lastRow="0" w:firstColumn="0" w:lastColumn="0" w:oddVBand="0" w:evenVBand="0" w:oddHBand="1" w:evenHBand="0" w:firstRowFirstColumn="0" w:firstRowLastColumn="0" w:lastRowFirstColumn="0" w:lastRowLastColumn="0"/>
+              <w:rPr>
+                <w:lang w:val="en-US"/>
+              </w:rPr>
+            </w:pPr>
+            <w:r>
+              <w:rPr>
+                <w:lang w:val="en-US"/>
+              </w:rPr>
+              <w:t>Open an existing scenario file.</w:t>
+            </w:r>
+          </w:p>
+        </w:tc>
+      </w:tr>
+      <w:tr>
+        <w:tc>
+          <w:tcPr>
+            <w:cnfStyle w:val="001000000000" w:firstRow="0" w:lastRow="0" w:firstColumn="1" w:lastColumn="0" w:oddVBand="0" w:evenVBand="0" w:oddHBand="0" w:evenHBand="0" w:firstRowFirstColumn="0" w:firstRowLastColumn="0" w:lastRowFirstColumn="0" w:lastRowLastColumn="0"/>
+            <w:tcW w:w="1906" w:type="dxa"/>
+            <w:vAlign w:val="center"/>
+          </w:tcPr>
+          <w:p>
+            <w:pPr>
+              <w:rPr>
+                <w:lang w:val="en-US"/>
+              </w:rPr>
+            </w:pPr>
+            <w:r>
+              <w:rPr>
+                <w:lang w:val="en-US"/>
+              </w:rPr>
+              <w:t>STR+S</w:t>
+            </w:r>
+          </w:p>
+        </w:tc>
+        <w:tc>
+          <w:tcPr>
+            <w:tcW w:w="2880" w:type="dxa"/>
+            <w:vAlign w:val="center"/>
+          </w:tcPr>
+          <w:p>
+            <w:pPr>
+              <w:cnfStyle w:val="000000000000" w:firstRow="0" w:lastRow="0" w:firstColumn="0" w:lastColumn="0" w:oddVBand="0" w:evenVBand="0" w:oddHBand="0" w:evenHBand="0" w:firstRowFirstColumn="0" w:firstRowLastColumn="0" w:lastRowFirstColumn="0" w:lastRowLastColumn="0"/>
+              <w:rPr>
+                <w:lang w:val="en-US"/>
+              </w:rPr>
+            </w:pPr>
+            <w:r>
+              <w:rPr>
+                <w:lang w:val="en-US"/>
+              </w:rPr>
+              <w:t>Save</w:t>
+            </w:r>
+          </w:p>
+        </w:tc>
+        <w:tc>
+          <w:tcPr>
+            <w:tcW w:w="4536" w:type="dxa"/>
+            <w:vAlign w:val="center"/>
+          </w:tcPr>
+          <w:p>
+            <w:pPr>
+              <w:cnfStyle w:val="000000000000" w:firstRow="0" w:lastRow="0" w:firstColumn="0" w:lastColumn="0" w:oddVBand="0" w:evenVBand="0" w:oddHBand="0" w:evenHBand="0" w:firstRowFirstColumn="0" w:firstRowLastColumn="0" w:lastRowFirstColumn="0" w:lastRowLastColumn="0"/>
+              <w:rPr>
+                <w:lang w:val="en-US"/>
+              </w:rPr>
+            </w:pPr>
+            <w:r>
+              <w:rPr>
+                <w:lang w:val="en-US"/>
+              </w:rPr>
+              <w:t>Save the current scenario.</w:t>
+            </w:r>
+          </w:p>
+        </w:tc>
+      </w:tr>
+      <w:tr>
+        <w:trPr>
+          <w:cnfStyle w:val="000000100000" w:firstRow="0" w:lastRow="0" w:firstColumn="0" w:lastColumn="0" w:oddVBand="0" w:evenVBand="0" w:oddHBand="1" w:evenHBand="0" w:firstRowFirstColumn="0" w:firstRowLastColumn="0" w:lastRowFirstColumn="0" w:lastRowLastColumn="0"/>
+        </w:trPr>
+        <w:tc>
+          <w:tcPr>
+            <w:cnfStyle w:val="001000000000" w:firstRow="0" w:lastRow="0" w:firstColumn="1" w:lastColumn="0" w:oddVBand="0" w:evenVBand="0" w:oddHBand="0" w:evenHBand="0" w:firstRowFirstColumn="0" w:firstRowLastColumn="0" w:lastRowFirstColumn="0" w:lastRowLastColumn="0"/>
+            <w:tcW w:w="1906" w:type="dxa"/>
+            <w:vAlign w:val="center"/>
+          </w:tcPr>
+          <w:p>
+            <w:pPr>
+              <w:rPr>
+                <w:lang w:val="en-US"/>
+              </w:rPr>
+            </w:pPr>
+            <w:r>
+              <w:rPr>
+                <w:lang w:val="en-US"/>
+              </w:rPr>
+              <w:t>ALT+F4</w:t>
+            </w:r>
+          </w:p>
+        </w:tc>
+        <w:tc>
+          <w:tcPr>
+            <w:tcW w:w="2880" w:type="dxa"/>
+            <w:vAlign w:val="center"/>
+          </w:tcPr>
+          <w:p>
+            <w:pPr>
+              <w:cnfStyle w:val="000000100000" w:firstRow="0" w:lastRow="0" w:firstColumn="0" w:lastColumn="0" w:oddVBand="0" w:evenVBand="0" w:oddHBand="1" w:evenHBand="0" w:firstRowFirstColumn="0" w:firstRowLastColumn="0" w:lastRowFirstColumn="0" w:lastRowLastColumn="0"/>
+              <w:rPr>
+                <w:lang w:val="en-US"/>
+              </w:rPr>
+            </w:pPr>
+            <w:r>
+              <w:rPr>
+                <w:lang w:val="en-US"/>
+              </w:rPr>
+              <w:t>Close</w:t>
+            </w:r>
+          </w:p>
+        </w:tc>
+        <w:tc>
+          <w:tcPr>
+            <w:tcW w:w="4536" w:type="dxa"/>
+            <w:vAlign w:val="center"/>
+          </w:tcPr>
+          <w:p>
+            <w:pPr>
+              <w:cnfStyle w:val="000000100000" w:firstRow="0" w:lastRow="0" w:firstColumn="0" w:lastColumn="0" w:oddVBand="0" w:evenVBand="0" w:oddHBand="1" w:evenHBand="0" w:firstRowFirstColumn="0" w:firstRowLastColumn="0" w:lastRowFirstColumn="0" w:lastRowLastColumn="0"/>
+              <w:rPr>
+                <w:lang w:val="en-US"/>
+              </w:rPr>
+            </w:pPr>
+            <w:r>
+              <w:rPr>
+                <w:lang w:val="en-US"/>
+              </w:rPr>
+              <w:t>Close the application.</w:t>
+            </w:r>
+          </w:p>
+        </w:tc>
+      </w:tr>
+      <w:tr>
+        <w:tc>
+          <w:tcPr>
+            <w:cnfStyle w:val="001000000000" w:firstRow="0" w:lastRow="0" w:firstColumn="1" w:lastColumn="0" w:oddVBand="0" w:evenVBand="0" w:oddHBand="0" w:evenHBand="0" w:firstRowFirstColumn="0" w:firstRowLastColumn="0" w:lastRowFirstColumn="0" w:lastRowLastColumn="0"/>
+            <w:tcW w:w="1906" w:type="dxa"/>
+            <w:vAlign w:val="center"/>
+          </w:tcPr>
+          <w:p>
+            <w:pPr>
+              <w:rPr>
+                <w:lang w:val="en-US"/>
+              </w:rPr>
+            </w:pPr>
+          </w:p>
+        </w:tc>
+        <w:tc>
+          <w:tcPr>
+            <w:tcW w:w="2880" w:type="dxa"/>
+            <w:vAlign w:val="center"/>
+          </w:tcPr>
+          <w:p>
+            <w:pPr>
+              <w:cnfStyle w:val="000000000000" w:firstRow="0" w:lastRow="0" w:firstColumn="0" w:lastColumn="0" w:oddVBand="0" w:evenVBand="0" w:oddHBand="0" w:evenHBand="0" w:firstRowFirstColumn="0" w:firstRowLastColumn="0" w:lastRowFirstColumn="0" w:lastRowLastColumn="0"/>
+              <w:rPr>
+                <w:lang w:val="en-US"/>
+              </w:rPr>
+            </w:pPr>
+          </w:p>
+        </w:tc>
+        <w:tc>
+          <w:tcPr>
+            <w:tcW w:w="4536" w:type="dxa"/>
+            <w:vAlign w:val="center"/>
+          </w:tcPr>
+          <w:p>
+            <w:pPr>
+              <w:cnfStyle w:val="000000000000" w:firstRow="0" w:lastRow="0" w:firstColumn="0" w:lastColumn="0" w:oddVBand="0" w:evenVBand="0" w:oddHBand="0" w:evenHBand="0" w:firstRowFirstColumn="0" w:firstRowLastColumn="0" w:lastRowFirstColumn="0" w:lastRowLastColumn="0"/>
+              <w:rPr>
+                <w:lang w:val="en-US"/>
+              </w:rPr>
+            </w:pPr>
+          </w:p>
+        </w:tc>
+      </w:tr>
+      <w:tr>
+        <w:trPr>
+          <w:cnfStyle w:val="000000100000" w:firstRow="0" w:lastRow="0" w:firstColumn="0" w:lastColumn="0" w:oddVBand="0" w:evenVBand="0" w:oddHBand="1" w:evenHBand="0" w:firstRowFirstColumn="0" w:firstRowLastColumn="0" w:lastRowFirstColumn="0" w:lastRowLastColumn="0"/>
+        </w:trPr>
+        <w:tc>
+          <w:tcPr>
+            <w:cnfStyle w:val="001000000000" w:firstRow="0" w:lastRow="0" w:firstColumn="1" w:lastColumn="0" w:oddVBand="0" w:evenVBand="0" w:oddHBand="0" w:evenHBand="0" w:firstRowFirstColumn="0" w:firstRowLastColumn="0" w:lastRowFirstColumn="0" w:lastRowLastColumn="0"/>
+            <w:tcW w:w="1906" w:type="dxa"/>
+            <w:tcBorders>
+              <w:bottom w:val="nil"/>
+            </w:tcBorders>
+            <w:vAlign w:val="center"/>
+          </w:tcPr>
+          <w:p>
+            <w:pPr>
+              <w:rPr>
+                <w:lang w:val="en-US"/>
+              </w:rPr>
+            </w:pPr>
+            <w:r>
+              <w:rPr>
+                <w:lang w:val="en-US"/>
+              </w:rPr>
+              <w:t>STRG+F1</w:t>
+            </w:r>
+          </w:p>
+        </w:tc>
+        <w:tc>
+          <w:tcPr>
+            <w:tcW w:w="2880" w:type="dxa"/>
+            <w:tcBorders>
+              <w:bottom w:val="nil"/>
+            </w:tcBorders>
+            <w:vAlign w:val="center"/>
+          </w:tcPr>
+          <w:p>
+            <w:pPr>
+              <w:cnfStyle w:val="000000100000" w:firstRow="0" w:lastRow="0" w:firstColumn="0" w:lastColumn="0" w:oddVBand="0" w:evenVBand="0" w:oddHBand="1" w:evenHBand="0" w:firstRowFirstColumn="0" w:firstRowLastColumn="0" w:lastRowFirstColumn="0" w:lastRowLastColumn="0"/>
+              <w:rPr>
+                <w:lang w:val="en-US"/>
+              </w:rPr>
+            </w:pPr>
+            <w:r>
+              <w:rPr>
+                <w:lang w:val="en-US"/>
+              </w:rPr>
+              <w:t>OpenCheatSheet</w:t>
+            </w:r>
+          </w:p>
+        </w:tc>
+        <w:tc>
+          <w:tcPr>
+            <w:tcW w:w="4536" w:type="dxa"/>
+            <w:tcBorders>
+              <w:bottom w:val="nil"/>
+            </w:tcBorders>
+            <w:vAlign w:val="center"/>
+          </w:tcPr>
+          <w:p>
+            <w:pPr>
+              <w:cnfStyle w:val="000000100000" w:firstRow="0" w:lastRow="0" w:firstColumn="0" w:lastColumn="0" w:oddVBand="0" w:evenVBand="0" w:oddHBand="1" w:evenHBand="0" w:firstRowFirstColumn="0" w:firstRowLastColumn="0" w:lastRowFirstColumn="0" w:lastRowLastColumn="0"/>
+              <w:rPr>
+                <w:lang w:val="en-US"/>
+              </w:rPr>
+            </w:pPr>
+            <w:r>
+              <w:rPr>
+                <w:lang w:val="en-US"/>
+              </w:rPr>
+              <w:t>Open this cheat sheet.</w:t>
+            </w:r>
+          </w:p>
+        </w:tc>
+      </w:tr>
+      <w:tr>
+        <w:tc>
+          <w:tcPr>
+            <w:cnfStyle w:val="001000000000" w:firstRow="0" w:lastRow="0" w:firstColumn="1" w:lastColumn="0" w:oddVBand="0" w:evenVBand="0" w:oddHBand="0" w:evenHBand="0" w:firstRowFirstColumn="0" w:firstRowLastColumn="0" w:lastRowFirstColumn="0" w:lastRowLastColumn="0"/>
+            <w:tcW w:w="9322" w:type="dxa"/>
+            <w:gridSpan w:val="3"/>
+            <w:tcBorders>
+              <w:top w:val="nil"/>
+              <w:bottom w:val="nil"/>
+            </w:tcBorders>
+            <w:shd w:val="clear" w:color="auto" w:fill="C6D9F1" w:themeFill="text2" w:themeFillTint="33"/>
+            <w:vAlign w:val="center"/>
+          </w:tcPr>
+          <w:p>
+            <w:pPr>
+              <w:rPr>
+                <w:lang w:val="en-US"/>
+              </w:rPr>
+            </w:pPr>
+            <w:r>
+              <w:rPr>
+                <w:i/>
+                <w:lang w:val="en-US"/>
+              </w:rPr>
+              <w:t>RFDevice</w:t>
+            </w:r>
+          </w:p>
+        </w:tc>
+      </w:tr>
+      <w:tr>
+        <w:trPr>
+          <w:cnfStyle w:val="000000100000" w:firstRow="0" w:lastRow="0" w:firstColumn="0" w:lastColumn="0" w:oddVBand="0" w:evenVBand="0" w:oddHBand="1" w:evenHBand="0" w:firstRowFirstColumn="0" w:firstRowLastColumn="0" w:lastRowFirstColumn="0" w:lastRowLastColumn="0"/>
+        </w:trPr>
+        <w:tc>
+          <w:tcPr>
+            <w:cnfStyle w:val="001000000000" w:firstRow="0" w:lastRow="0" w:firstColumn="1" w:lastColumn="0" w:oddVBand="0" w:evenVBand="0" w:oddHBand="0" w:evenHBand="0" w:firstRowFirstColumn="0" w:firstRowLastColumn="0" w:lastRowFirstColumn="0" w:lastRowLastColumn="0"/>
+            <w:tcW w:w="1906" w:type="dxa"/>
+            <w:tcBorders>
+              <w:top w:val="nil"/>
+            </w:tcBorders>
+            <w:vAlign w:val="center"/>
+          </w:tcPr>
+          <w:p>
+            <w:pPr>
+              <w:rPr>
+                <w:lang w:val="en-US"/>
+              </w:rPr>
+            </w:pPr>
+            <w:r>
+              <w:rPr>
+                <w:lang w:val="en-US"/>
+              </w:rPr>
+              <w:t>F5</w:t>
+            </w:r>
+          </w:p>
+          <w:p>
+            <w:pPr>
+              <w:rPr>
+                <w:b w:val="0"/>
+                <w:lang w:val="en-US"/>
+              </w:rPr>
+            </w:pPr>
+            <w:r>
+              <w:rPr>
+                <w:b w:val="0"/>
+                <w:lang w:val="en-US"/>
+              </w:rPr>
+              <w:t>ALT+C</w:t>
+            </w:r>
+          </w:p>
+        </w:tc>
+        <w:tc>
+          <w:tcPr>
+            <w:tcW w:w="2880" w:type="dxa"/>
+            <w:tcBorders>
+              <w:top w:val="nil"/>
+            </w:tcBorders>
+            <w:vAlign w:val="center"/>
+          </w:tcPr>
+          <w:p>
+            <w:pPr>
+              <w:cnfStyle w:val="000000100000" w:firstRow="0" w:lastRow="0" w:firstColumn="0" w:lastColumn="0" w:oddVBand="0" w:evenVBand="0" w:oddHBand="1" w:evenHBand="0" w:firstRowFirstColumn="0" w:firstRowLastColumn="0" w:lastRowFirstColumn="0" w:lastRowLastColumn="0"/>
+              <w:rPr>
+                <w:lang w:val="en-US"/>
+              </w:rPr>
+            </w:pPr>
+            <w:r>
+              <w:rPr>
+                <w:lang w:val="en-US"/>
+              </w:rPr>
+              <w:t>CreateRFDevice</w:t>
+            </w:r>
+          </w:p>
+        </w:tc>
+        <w:tc>
+          <w:tcPr>
+            <w:tcW w:w="4536" w:type="dxa"/>
+            <w:tcBorders>
+              <w:top w:val="nil"/>
+            </w:tcBorders>
+            <w:vAlign w:val="center"/>
+          </w:tcPr>
+          <w:p>
+            <w:pPr>
+              <w:cnfStyle w:val="000000100000" w:firstRow="0" w:lastRow="0" w:firstColumn="0" w:lastColumn="0" w:oddVBand="0" w:evenVBand="0" w:oddHBand="1" w:evenHBand="0" w:firstRowFirstColumn="0" w:firstRowLastColumn="0" w:lastRowFirstColumn="0" w:lastRowLastColumn="0"/>
+              <w:rPr>
+                <w:lang w:val="en-US"/>
+              </w:rPr>
+            </w:pPr>
+            <w:r>
+              <w:rPr>
+                <w:lang w:val="en-US"/>
+              </w:rPr>
+              <w:t>Create a new RFDevice.</w:t>
+            </w:r>
+          </w:p>
+        </w:tc>
+      </w:tr>
+      <w:tr>
+        <w:tc>
+          <w:tcPr>
+            <w:cnfStyle w:val="001000000000" w:firstRow="0" w:lastRow="0" w:firstColumn="1" w:lastColumn="0" w:oddVBand="0" w:evenVBand="0" w:oddHBand="0" w:evenHBand="0" w:firstRowFirstColumn="0" w:firstRowLastColumn="0" w:lastRowFirstColumn="0" w:lastRowLastColumn="0"/>
+            <w:tcW w:w="1906" w:type="dxa"/>
+            <w:vAlign w:val="center"/>
+          </w:tcPr>
+          <w:p>
+            <w:pPr>
+              <w:rPr>
+                <w:lang w:val="en-US"/>
+              </w:rPr>
+            </w:pPr>
+            <w:r>
+              <w:rPr>
+                <w:lang w:val="en-US"/>
+              </w:rPr>
+              <w:t>F6</w:t>
+            </w:r>
+          </w:p>
+          <w:p>
+            <w:pPr>
+              <w:rPr>
+                <w:b w:val="0"/>
+                <w:lang w:val="en-US"/>
+              </w:rPr>
+            </w:pPr>
+            <w:r>
+              <w:rPr>
+                <w:b w:val="0"/>
+                <w:lang w:val="en-US"/>
+              </w:rPr>
+              <w:t>ALT+D</w:t>
+            </w:r>
+          </w:p>
+        </w:tc>
+        <w:tc>
+          <w:tcPr>
+            <w:tcW w:w="2880" w:type="dxa"/>
+            <w:vAlign w:val="center"/>
+          </w:tcPr>
+          <w:p>
+            <w:pPr>
+              <w:cnfStyle w:val="000000000000" w:firstRow="0" w:lastRow="0" w:firstColumn="0" w:lastColumn="0" w:oddVBand="0" w:evenVBand="0" w:oddHBand="0" w:evenHBand="0" w:firstRowFirstColumn="0" w:firstRowLastColumn="0" w:lastRowFirstColumn="0" w:lastRowLastColumn="0"/>
+              <w:rPr>
+                <w:lang w:val="en-US"/>
+              </w:rPr>
+            </w:pPr>
+            <w:r>
+              <w:rPr>
+                <w:lang w:val="en-US"/>
+              </w:rPr>
+              <w:t>DeleteRFDevice</w:t>
+            </w:r>
+          </w:p>
+        </w:tc>
+        <w:tc>
+          <w:tcPr>
+            <w:tcW w:w="4536" w:type="dxa"/>
+            <w:vAlign w:val="center"/>
+          </w:tcPr>
+          <w:p>
+            <w:pPr>
+              <w:cnfStyle w:val="000000000000" w:firstRow="0" w:lastRow="0" w:firstColumn="0" w:lastColumn="0" w:oddVBand="0" w:evenVBand="0" w:oddHBand="0" w:evenHBand="0" w:firstRowFirstColumn="0" w:firstRowLastColumn="0" w:lastRowFirstColumn="0" w:lastRowLastColumn="0"/>
+              <w:rPr>
+                <w:lang w:val="en-US"/>
+              </w:rPr>
+            </w:pPr>
+            <w:r>
+              <w:rPr>
+                <w:lang w:val="en-US"/>
+              </w:rPr>
+              <w:t>Delete the selected RFDevice.</w:t>
+            </w:r>
+          </w:p>
+        </w:tc>
+      </w:tr>
+      <w:tr>
+        <w:trPr>
+          <w:cnfStyle w:val="000000100000" w:firstRow="0" w:lastRow="0" w:firstColumn="0" w:lastColumn="0" w:oddVBand="0" w:evenVBand="0" w:oddHBand="1" w:evenHBand="0" w:firstRowFirstColumn="0" w:firstRowLastColumn="0" w:lastRowFirstColumn="0" w:lastRowLastColumn="0"/>
+        </w:trPr>
+        <w:tc>
+          <w:tcPr>
+            <w:cnfStyle w:val="001000000000" w:firstRow="0" w:lastRow="0" w:firstColumn="1" w:lastColumn="0" w:oddVBand="0" w:evenVBand="0" w:oddHBand="0" w:evenHBand="0" w:firstRowFirstColumn="0" w:firstRowLastColumn="0" w:lastRowFirstColumn="0" w:lastRowLastColumn="0"/>
+            <w:tcW w:w="1906" w:type="dxa"/>
+            <w:vAlign w:val="center"/>
+          </w:tcPr>
+          <w:p>
+            <w:pPr>
+              <w:rPr>
+                <w:lang w:val="en-US"/>
+              </w:rPr>
+            </w:pPr>
+            <w:r>
+              <w:rPr>
+                <w:lang w:val="en-US"/>
+              </w:rPr>
+              <w:t>F7</w:t>
+            </w:r>
+          </w:p>
+          <w:p>
+            <w:pPr>
+              <w:rPr>
+                <w:b w:val="0"/>
+                <w:lang w:val="en-US"/>
+              </w:rPr>
+            </w:pPr>
+            <w:r>
+              <w:rPr>
+                <w:b w:val="0"/>
+                <w:lang w:val="en-US"/>
+              </w:rPr>
+              <w:t>ALT+E</w:t>
+            </w:r>
+          </w:p>
+        </w:tc>
+        <w:tc>
+          <w:tcPr>
+            <w:tcW w:w="2880" w:type="dxa"/>
+            <w:vAlign w:val="center"/>
+          </w:tcPr>
+          <w:p>
+            <w:pPr>
+              <w:cnfStyle w:val="000000100000" w:firstRow="0" w:lastRow="0" w:firstColumn="0" w:lastColumn="0" w:oddVBand="0" w:evenVBand="0" w:oddHBand="1" w:evenHBand="0" w:firstRowFirstColumn="0" w:firstRowLastColumn="0" w:lastRowFirstColumn="0" w:lastRowLastColumn="0"/>
+              <w:rPr>
+                <w:lang w:val="en-US"/>
+              </w:rPr>
+            </w:pPr>
+            <w:r>
+              <w:rPr>
+                <w:lang w:val="en-US"/>
+              </w:rPr>
+              <w:t>ExportRFDevice</w:t>
+            </w:r>
+          </w:p>
+        </w:tc>
+        <w:tc>
+          <w:tcPr>
+            <w:tcW w:w="4536" w:type="dxa"/>
+            <w:vAlign w:val="center"/>
+          </w:tcPr>
+          <w:p>
+            <w:pPr>
+              <w:cnfStyle w:val="000000100000" w:firstRow="0" w:lastRow="0" w:firstColumn="0" w:lastColumn="0" w:oddVBand="0" w:evenVBand="0" w:oddHBand="1" w:evenHBand="0" w:firstRowFirstColumn="0" w:firstRowLastColumn="0" w:lastRowFirstColumn="0" w:lastRowLastColumn="0"/>
+              <w:rPr>
+                <w:lang w:val="en-US"/>
+              </w:rPr>
+            </w:pPr>
+            <w:r>
+              <w:rPr>
+                <w:lang w:val="en-US"/>
+              </w:rPr>
+              <w:t>Export the RFDevice list.</w:t>
+            </w:r>
+          </w:p>
+        </w:tc>
+      </w:tr>
+      <w:tr>
+        <w:tc>
+          <w:tcPr>
+            <w:cnfStyle w:val="001000000000" w:firstRow="0" w:lastRow="0" w:firstColumn="1" w:lastColumn="0" w:oddVBand="0" w:evenVBand="0" w:oddHBand="0" w:evenHBand="0" w:firstRowFirstColumn="0" w:firstRowLastColumn="0" w:lastRowFirstColumn="0" w:lastRowLastColumn="0"/>
+            <w:tcW w:w="1906" w:type="dxa"/>
+            <w:tcBorders>
+              <w:bottom w:val="single" w:sz="8" w:space="0" w:color="4F81BD" w:themeColor="accent1"/>
+            </w:tcBorders>
+            <w:vAlign w:val="center"/>
+          </w:tcPr>
+          <w:p>
+            <w:pPr>
+              <w:rPr>
+                <w:lang w:val="en-US"/>
+              </w:rPr>
+            </w:pPr>
+            <w:r>
+              <w:rPr>
+                <w:lang w:val="en-US"/>
+              </w:rPr>
+              <w:t>F8</w:t>
+            </w:r>
+          </w:p>
+          <w:p>
+            <w:pPr>
+              <w:rPr>
+                <w:b w:val="0"/>
+                <w:lang w:val="en-US"/>
+              </w:rPr>
+            </w:pPr>
+            <w:r>
+              <w:rPr>
+                <w:b w:val="0"/>
+                <w:lang w:val="en-US"/>
+              </w:rPr>
+              <w:t>ALT+I</w:t>
+            </w:r>
+          </w:p>
+        </w:tc>
+        <w:tc>
+          <w:tcPr>
+            <w:tcW w:w="2880" w:type="dxa"/>
+            <w:tcBorders>
+              <w:bottom w:val="single" w:sz="8" w:space="0" w:color="4F81BD" w:themeColor="accent1"/>
+            </w:tcBorders>
+            <w:vAlign w:val="center"/>
+          </w:tcPr>
+          <w:p>
+            <w:pPr>
+              <w:cnfStyle w:val="000000000000" w:firstRow="0" w:lastRow="0" w:firstColumn="0" w:lastColumn="0" w:oddVBand="0" w:evenVBand="0" w:oddHBand="0" w:evenHBand="0" w:firstRowFirstColumn="0" w:firstRowLastColumn="0" w:lastRowFirstColumn="0" w:lastRowLastColumn="0"/>
+              <w:rPr>
+                <w:lang w:val="en-US"/>
+              </w:rPr>
+            </w:pPr>
+            <w:r>
+              <w:rPr>
+                <w:lang w:val="en-US"/>
+              </w:rPr>
+              <w:t>ImportRFDevice</w:t>
+            </w:r>
+          </w:p>
+        </w:tc>
+        <w:tc>
+          <w:tcPr>
+            <w:tcW w:w="4536" w:type="dxa"/>
+            <w:tcBorders>
+              <w:bottom w:val="single" w:sz="8" w:space="0" w:color="4F81BD" w:themeColor="accent1"/>
+            </w:tcBorders>
+            <w:vAlign w:val="center"/>
+          </w:tcPr>
+          <w:p>
+            <w:pPr>
+              <w:cnfStyle w:val="000000000000" w:firstRow="0" w:lastRow="0" w:firstColumn="0" w:lastColumn="0" w:oddVBand="0" w:evenVBand="0" w:oddHBand="0" w:evenHBand="0" w:firstRowFirstColumn="0" w:firstRowLastColumn="0" w:lastRowFirstColumn="0" w:lastRowLastColumn="0"/>
+              <w:rPr>
+                <w:lang w:val="en-US"/>
+              </w:rPr>
+            </w:pPr>
+            <w:r>
+              <w:rPr>
+                <w:lang w:val="en-US"/>
+              </w:rPr>
+              <w:t>Import an</w:t>
+            </w:r>
+            <w:r>
+              <w:rPr>
+                <w:lang w:val="en-US"/>
+              </w:rPr>
+              <w:t xml:space="preserve"> RFDevice list.</w:t>
+            </w:r>
+          </w:p>
+        </w:tc>
+      </w:tr>
+      <w:tr>
+        <w:trPr>
+          <w:cnfStyle w:val="000000100000" w:firstRow="0" w:lastRow="0" w:firstColumn="0" w:lastColumn="0" w:oddVBand="0" w:evenVBand="0" w:oddHBand="1" w:evenHBand="0" w:firstRowFirstColumn="0" w:firstRowLastColumn="0" w:lastRowFirstColumn="0" w:lastRowLastColumn="0"/>
+        </w:trPr>
+        <w:tc>
+          <w:tcPr>
+            <w:cnfStyle w:val="001000000000" w:firstRow="0" w:lastRow="0" w:firstColumn="1" w:lastColumn="0" w:oddVBand="0" w:evenVBand="0" w:oddHBand="0" w:evenHBand="0" w:firstRowFirstColumn="0" w:firstRowLastColumn="0" w:lastRowFirstColumn="0" w:lastRowLastColumn="0"/>
+            <w:tcW w:w="9322" w:type="dxa"/>
+            <w:gridSpan w:val="3"/>
+            <w:shd w:val="clear" w:color="auto" w:fill="C6D9F1" w:themeFill="text2" w:themeFillTint="33"/>
+            <w:vAlign w:val="center"/>
+          </w:tcPr>
+          <w:p>
+            <w:pPr>
+              <w:rPr>
+                <w:lang w:val="en-US"/>
+              </w:rPr>
+            </w:pPr>
+            <w:r>
+              <w:rPr>
+                <w:lang w:val="en-US"/>
+              </w:rPr>
+              <w:t>Tools</w:t>
+            </w:r>
+          </w:p>
+        </w:tc>
+      </w:tr>
+      <w:tr>
+        <w:tc>
+          <w:tcPr>
+            <w:cnfStyle w:val="001000000000" w:firstRow="0" w:lastRow="0" w:firstColumn="1" w:lastColumn="0" w:oddVBand="0" w:evenVBand="0" w:oddHBand="0" w:evenHBand="0" w:firstRowFirstColumn="0" w:firstRowLastColumn="0" w:lastRowFirstColumn="0" w:lastRowLastColumn="0"/>
+            <w:tcW w:w="1906" w:type="dxa"/>
+            <w:vAlign w:val="center"/>
+          </w:tcPr>
+          <w:p>
+            <w:pPr>
+              <w:rPr>
+                <w:lang w:val="en-US"/>
+              </w:rPr>
+            </w:pPr>
+            <w:r>
+              <w:rPr>
+                <w:lang w:val="en-US"/>
+              </w:rPr>
+              <w:t>F9</w:t>
+            </w:r>
+          </w:p>
+          <w:p>
+            <w:pPr>
+              <w:rPr>
+                <w:b w:val="0"/>
+                <w:lang w:val="en-US"/>
+              </w:rPr>
+            </w:pPr>
+            <w:r>
+              <w:rPr>
+                <w:b w:val="0"/>
+                <w:lang w:val="en-US"/>
+              </w:rPr>
+              <w:t>STRG</w:t>
+            </w:r>
+            <w:r>
+              <w:rPr>
+                <w:b w:val="0"/>
+                <w:lang w:val="en-US"/>
+              </w:rPr>
+              <w:t>+Z</w:t>
+            </w:r>
+          </w:p>
+        </w:tc>
+        <w:tc>
+          <w:tcPr>
+            <w:tcW w:w="2880" w:type="dxa"/>
+            <w:vAlign w:val="center"/>
+          </w:tcPr>
+          <w:p>
+            <w:pPr>
+              <w:cnfStyle w:val="000000000000" w:firstRow="0" w:lastRow="0" w:firstColumn="0" w:lastColumn="0" w:oddVBand="0" w:evenVBand="0" w:oddHBand="0" w:evenHBand="0" w:firstRowFirstColumn="0" w:firstRowLastColumn="0" w:lastRowFirstColumn="0" w:lastRowLastColumn="0"/>
+              <w:rPr>
+                <w:lang w:val="en-US"/>
+              </w:rPr>
+            </w:pPr>
+            <w:r>
+              <w:rPr>
+                <w:lang w:val="en-US"/>
+              </w:rPr>
+              <w:t>ZoomToRFDevice</w:t>
+            </w:r>
+          </w:p>
+        </w:tc>
+        <w:tc>
+          <w:tcPr>
+            <w:tcW w:w="4536" w:type="dxa"/>
+            <w:vAlign w:val="center"/>
+          </w:tcPr>
+          <w:p>
+            <w:pPr>
+              <w:cnfStyle w:val="000000000000" w:firstRow="0" w:lastRow="0" w:firstColumn="0" w:lastColumn="0" w:oddVBand="0" w:evenVBand="0" w:oddHBand="0" w:evenHBand="0" w:firstRowFirstColumn="0" w:firstRowLastColumn="0" w:lastRowFirstColumn="0" w:lastRowLastColumn="0"/>
+              <w:rPr>
+                <w:lang w:val="en-US"/>
+              </w:rPr>
+            </w:pPr>
+            <w:r>
+              <w:rPr>
+                <w:lang w:val="en-US"/>
+              </w:rPr>
+              <w:t>Zoom to the selected RFDevice.</w:t>
+            </w:r>
+          </w:p>
+        </w:tc>
+      </w:tr>
+      <w:tr>
+        <w:trPr>
+          <w:cnfStyle w:val="000000100000" w:firstRow="0" w:lastRow="0" w:firstColumn="0" w:lastColumn="0" w:oddVBand="0" w:evenVBand="0" w:oddHBand="1" w:evenHBand="0" w:firstRowFirstColumn="0" w:firstRowLastColumn="0" w:lastRowFirstColumn="0" w:lastRowLastColumn="0"/>
+        </w:trPr>
+        <w:tc>
+          <w:tcPr>
+            <w:cnfStyle w:val="001000000000" w:firstRow="0" w:lastRow="0" w:firstColumn="1" w:lastColumn="0" w:oddVBand="0" w:evenVBand="0" w:oddHBand="0" w:evenHBand="0" w:firstRowFirstColumn="0" w:firstRowLastColumn="0" w:lastRowFirstColumn="0" w:lastRowLastColumn="0"/>
+            <w:tcW w:w="1906" w:type="dxa"/>
+            <w:vAlign w:val="center"/>
+          </w:tcPr>
+          <w:p>
+            <w:pPr>
+              <w:rPr>
+                <w:lang w:val="en-US"/>
+              </w:rPr>
+            </w:pPr>
+            <w:r>
+              <w:rPr>
+                <w:lang w:val="en-US"/>
+              </w:rPr>
+              <w:t>F10</w:t>
+            </w:r>
+          </w:p>
+          <w:p>
+            <w:pPr>
+              <w:rPr>
+                <w:b w:val="0"/>
+                <w:lang w:val="en-US"/>
+              </w:rPr>
+            </w:pPr>
+            <w:r>
+              <w:rPr>
+                <w:b w:val="0"/>
+                <w:lang w:val="en-US"/>
+              </w:rPr>
+              <w:t>STRG+T</w:t>
+            </w:r>
+          </w:p>
+        </w:tc>
+        <w:tc>
+          <w:tcPr>
+            <w:tcW w:w="2880" w:type="dxa"/>
+            <w:vAlign w:val="center"/>
+          </w:tcPr>
+          <w:p>
+            <w:pPr>
+              <w:cnfStyle w:val="000000100000" w:firstRow="0" w:lastRow="0" w:firstColumn="0" w:lastColumn="0" w:oddVBand="0" w:evenVBand="0" w:oddHBand="1" w:evenHBand="0" w:firstRowFirstColumn="0" w:firstRowLastColumn="0" w:lastRowFirstColumn="0" w:lastRowLastColumn="0"/>
+              <w:rPr>
+                <w:lang w:val="en-US"/>
+              </w:rPr>
+            </w:pPr>
+            <w:r>
+              <w:rPr>
+                <w:lang w:val="en-US"/>
+              </w:rPr>
+              <w:t>CreateScreenshot</w:t>
+            </w:r>
+          </w:p>
+        </w:tc>
+        <w:tc>
+          <w:tcPr>
+            <w:tcW w:w="4536" w:type="dxa"/>
+            <w:vAlign w:val="center"/>
+          </w:tcPr>
+          <w:p>
+            <w:pPr>
+              <w:cnfStyle w:val="000000100000" w:firstRow="0" w:lastRow="0" w:firstColumn="0" w:lastColumn="0" w:oddVBand="0" w:evenVBand="0" w:oddHBand="1" w:evenHBand="0" w:firstRowFirstColumn="0" w:firstRowLastColumn="0" w:lastRowFirstColumn="0" w:lastRowLastColumn="0"/>
+              <w:rPr>
+                <w:lang w:val="en-US"/>
+              </w:rPr>
+            </w:pPr>
+            <w:r>
+              <w:rPr>
+                <w:lang w:val="en-US"/>
+              </w:rPr>
+              <w:t>Create a screenshot from the map with the current viewport.</w:t>
+            </w:r>
+          </w:p>
+        </w:tc>
+      </w:tr>
+      <w:tr>
+        <w:tc>
+          <w:tcPr>
+            <w:cnfStyle w:val="001000000000" w:firstRow="0" w:lastRow="0" w:firstColumn="1" w:lastColumn="0" w:oddVBand="0" w:evenVBand="0" w:oddHBand="0" w:evenHBand="0" w:firstRowFirstColumn="0" w:firstRowLastColumn="0" w:lastRowFirstColumn="0" w:lastRowLastColumn="0"/>
+            <w:tcW w:w="1906" w:type="dxa"/>
+            <w:vAlign w:val="center"/>
+          </w:tcPr>
+          <w:p>
+            <w:pPr>
+              <w:rPr>
+                <w:color w:val="A6A6A6" w:themeColor="background1" w:themeShade="A6"/>
+                <w:lang w:val="en-US"/>
+              </w:rPr>
+            </w:pPr>
+            <w:r>
+              <w:rPr>
+                <w:color w:val="A6A6A6" w:themeColor="background1" w:themeShade="A6"/>
+                <w:lang w:val="en-US"/>
+              </w:rPr>
+              <w:t>F11</w:t>
+            </w:r>
+          </w:p>
+          <w:p>
+            <w:pPr>
+              <w:rPr>
+                <w:b w:val="0"/>
+                <w:color w:val="A6A6A6" w:themeColor="background1" w:themeShade="A6"/>
+                <w:lang w:val="en-US"/>
+              </w:rPr>
+            </w:pPr>
+            <w:r>
+              <w:rPr>
+                <w:b w:val="0"/>
+                <w:color w:val="A6A6A6" w:themeColor="background1" w:themeShade="A6"/>
+                <w:lang w:val="en-US"/>
+              </w:rPr>
+              <w:t>STRG+F</w:t>
+            </w:r>
+          </w:p>
+        </w:tc>
+        <w:tc>
+          <w:tcPr>
+            <w:tcW w:w="2880" w:type="dxa"/>
+            <w:vAlign w:val="center"/>
+          </w:tcPr>
+          <w:p>
+            <w:pPr>
+              <w:cnfStyle w:val="000000000000" w:firstRow="0" w:lastRow="0" w:firstColumn="0" w:lastColumn="0" w:oddVBand="0" w:evenVBand="0" w:oddHBand="0" w:evenHBand="0" w:firstRowFirstColumn="0" w:firstRowLastColumn="0" w:lastRowFirstColumn="0" w:lastRowLastColumn="0"/>
+              <w:rPr>
+                <w:color w:val="A6A6A6" w:themeColor="background1" w:themeShade="A6"/>
+                <w:lang w:val="en-US"/>
+              </w:rPr>
+            </w:pPr>
+            <w:r>
+              <w:rPr>
+                <w:color w:val="A6A6A6" w:themeColor="background1" w:themeShade="A6"/>
+                <w:lang w:val="en-US"/>
+              </w:rPr>
+              <w:t>F</w:t>
+            </w:r>
+            <w:r>
+              <w:rPr>
+                <w:color w:val="A6A6A6" w:themeColor="background1" w:themeShade="A6"/>
+                <w:lang w:val="en-US"/>
+              </w:rPr>
+              <w:t>ullscreen</w:t>
+            </w:r>
+            <w:r>
+              <w:rPr>
+                <w:color w:val="A6A6A6" w:themeColor="background1" w:themeShade="A6"/>
+                <w:lang w:val="en-US"/>
+              </w:rPr>
+              <w:t xml:space="preserve"> (reserved 4 later)</w:t>
+            </w:r>
+          </w:p>
+        </w:tc>
+        <w:tc>
+          <w:tcPr>
+            <w:tcW w:w="4536" w:type="dxa"/>
+            <w:vAlign w:val="center"/>
+          </w:tcPr>
+          <w:p>
+            <w:pPr>
+              <w:cnfStyle w:val="000000000000" w:firstRow="0" w:lastRow="0" w:firstColumn="0" w:lastColumn="0" w:oddVBand="0" w:evenVBand="0" w:oddHBand="0" w:evenHBand="0" w:firstRowFirstColumn="0" w:firstRowLastColumn="0" w:lastRowFirstColumn="0" w:lastRowLastColumn="0"/>
+              <w:rPr>
+                <w:color w:val="A6A6A6" w:themeColor="background1" w:themeShade="A6"/>
+                <w:lang w:val="en-US"/>
+              </w:rPr>
+            </w:pPr>
+            <w:r>
+              <w:rPr>
+                <w:color w:val="A6A6A6" w:themeColor="background1" w:themeShade="A6"/>
+                <w:lang w:val="en-US"/>
+              </w:rPr>
+              <w:t>Switch to a fullscreen display mode.</w:t>
+            </w:r>
+          </w:p>
+        </w:tc>
+      </w:tr>
+      <w:tr>
+        <w:trPr>
+          <w:cnfStyle w:val="000000100000" w:firstRow="0" w:lastRow="0" w:firstColumn="0" w:lastColumn="0" w:oddVBand="0" w:evenVBand="0" w:oddHBand="1" w:evenHBand="0" w:firstRowFirstColumn="0" w:firstRowLastColumn="0" w:lastRowFirstColumn="0" w:lastRowLastColumn="0"/>
+        </w:trPr>
+        <w:tc>
+          <w:tcPr>
+            <w:cnfStyle w:val="001000000000" w:firstRow="0" w:lastRow="0" w:firstColumn="1" w:lastColumn="0" w:oddVBand="0" w:evenVBand="0" w:oddHBand="0" w:evenHBand="0" w:firstRowFirstColumn="0" w:firstRowLastColumn="0" w:lastRowFirstColumn="0" w:lastRowLastColumn="0"/>
+            <w:tcW w:w="1906" w:type="dxa"/>
+            <w:vAlign w:val="center"/>
+          </w:tcPr>
+          <w:p>
+            <w:pPr>
+              <w:rPr>
+                <w:lang w:val="en-US"/>
+              </w:rPr>
+            </w:pPr>
+            <w:r>
+              <w:rPr>
+                <w:lang w:val="en-US"/>
+              </w:rPr>
+              <w:t>F12</w:t>
+            </w:r>
+          </w:p>
+          <w:p>
+            <w:pPr>
+              <w:rPr>
+                <w:b w:val="0"/>
+                <w:lang w:val="en-US"/>
+              </w:rPr>
+            </w:pPr>
+            <w:r>
+              <w:rPr>
+                <w:b w:val="0"/>
+                <w:lang w:val="en-US"/>
+              </w:rPr>
+              <w:t>STRG+U</w:t>
+            </w:r>
+          </w:p>
+        </w:tc>
+        <w:tc>
+          <w:tcPr>
+            <w:tcW w:w="2880" w:type="dxa"/>
+            <w:vAlign w:val="center"/>
+          </w:tcPr>
+          <w:p>
+            <w:pPr>
+              <w:cnfStyle w:val="000000100000" w:firstRow="0" w:lastRow="0" w:firstColumn="0" w:lastColumn="0" w:oddVBand="0" w:evenVBand="0" w:oddHBand="1" w:evenHBand="0" w:firstRowFirstColumn="0" w:firstRowLastColumn="0" w:lastRowFirstColumn="0" w:lastRowLastColumn="0"/>
+              <w:rPr>
+                <w:lang w:val="en-US"/>
+              </w:rPr>
+            </w:pPr>
+            <w:r>
+              <w:rPr>
+                <w:lang w:val="en-US"/>
+              </w:rPr>
+              <w:t>SendDataUDP</w:t>
+            </w:r>
+          </w:p>
+        </w:tc>
+        <w:tc>
+          <w:tcPr>
+            <w:tcW w:w="4536" w:type="dxa"/>
+            <w:vAlign w:val="center"/>
+          </w:tcPr>
+          <w:p>
+            <w:pPr>
+              <w:cnfStyle w:val="000000100000" w:firstRow="0" w:lastRow="0" w:firstColumn="0" w:lastColumn="0" w:oddVBand="0" w:evenVBand="0" w:oddHBand="1" w:evenHBand="0" w:firstRowFirstColumn="0" w:firstRowLastColumn="0" w:lastRowFirstColumn="0" w:lastRowLastColumn="0"/>
+              <w:rPr>
+                <w:lang w:val="en-US"/>
+              </w:rPr>
+            </w:pPr>
+            <w:r>
+              <w:rPr>
+                <w:lang w:val="en-US"/>
+              </w:rPr>
+              <w:t>Send the marked RFDevices via UDP.</w:t>
+            </w:r>
+          </w:p>
+        </w:tc>
+      </w:tr>
+      <w:tr>
+        <w:tc>
+          <w:tcPr>
+            <w:cnfStyle w:val="001000000000" w:firstRow="0" w:lastRow="0" w:firstColumn="1" w:lastColumn="0" w:oddVBand="0" w:evenVBand="0" w:oddHBand="0" w:evenHBand="0" w:firstRowFirstColumn="0" w:firstRowLastColumn="0" w:lastRowFirstColumn="0" w:lastRowLastColumn="0"/>
+            <w:tcW w:w="1906" w:type="dxa"/>
+          </w:tcPr>
+          <w:p>
+            <w:pPr>
+              <w:rPr>
+                <w:lang w:val="en-US"/>
+              </w:rPr>
+            </w:pPr>
+          </w:p>
+        </w:tc>
+        <w:tc>
+          <w:tcPr>
+            <w:tcW w:w="2880" w:type="dxa"/>
+          </w:tcPr>
+          <w:p>
+            <w:pPr>
+              <w:cnfStyle w:val="000000000000" w:firstRow="0" w:lastRow="0" w:firstColumn="0" w:lastColumn="0" w:oddVBand="0" w:evenVBand="0" w:oddHBand="0" w:evenHBand="0" w:firstRowFirstColumn="0" w:firstRowLastColumn="0" w:lastRowFirstColumn="0" w:lastRowLastColumn="0"/>
+              <w:rPr>
+                <w:lang w:val="en-US"/>
+              </w:rPr>
+            </w:pPr>
+          </w:p>
+        </w:tc>
+        <w:tc>
+          <w:tcPr>
+            <w:tcW w:w="4536" w:type="dxa"/>
+          </w:tcPr>
+          <w:p>
+            <w:pPr>
+              <w:cnfStyle w:val="000000000000" w:firstRow="0" w:lastRow="0" w:firstColumn="0" w:lastColumn="0" w:oddVBand="0" w:evenVBand="0" w:oddHBand="0" w:evenHBand="0" w:firstRowFirstColumn="0" w:firstRowLastColumn="0" w:lastRowFirstColumn="0" w:lastRowLastColumn="0"/>
+              <w:rPr>
+                <w:lang w:val="en-US"/>
+              </w:rPr>
+            </w:pPr>
+          </w:p>
+        </w:tc>
+      </w:tr>
+    </w:tbl>
     <w:p>
       <w:pPr>
         <w:rPr>
@@ -248,6 +2394,243 @@
     </w:sectPr>
   </w:body>
 </w:document>
+</file>
+
+<file path=word/numbering.xml><?xml version="1.0" encoding="utf-8"?>
+<w:numbering xmlns:wpc="http://schemas.microsoft.com/office/word/2010/wordprocessingCanvas" xmlns:mc="http://schemas.openxmlformats.org/markup-compatibility/2006" xmlns:o="urn:schemas-microsoft-com:office:office" xmlns:r="http://schemas.openxmlformats.org/officeDocument/2006/relationships" xmlns:m="http://schemas.openxmlformats.org/officeDocument/2006/math" xmlns:v="urn:schemas-microsoft-com:vml" xmlns:wp14="http://schemas.microsoft.com/office/word/2010/wordprocessingDrawing" xmlns:wp="http://schemas.openxmlformats.org/drawingml/2006/wordprocessingDrawing" xmlns:w10="urn:schemas-microsoft-com:office:word" xmlns:w="http://schemas.openxmlformats.org/wordprocessingml/2006/main" xmlns:w14="http://schemas.microsoft.com/office/word/2010/wordml" xmlns:wpg="http://schemas.microsoft.com/office/word/2010/wordprocessingGroup" xmlns:wpi="http://schemas.microsoft.com/office/word/2010/wordprocessingInk" xmlns:wne="http://schemas.microsoft.com/office/word/2006/wordml" xmlns:wps="http://schemas.microsoft.com/office/word/2010/wordprocessingShape" mc:Ignorable="w14 wp14">
+  <w:abstractNum w:abstractNumId="0">
+    <w:nsid w:val="1398733B"/>
+    <w:multiLevelType w:val="hybridMultilevel"/>
+    <w:tmpl w:val="D4E88602"/>
+    <w:lvl w:ilvl="0" w:tplc="04070001">
+      <w:start w:val="1"/>
+      <w:numFmt w:val="bullet"/>
+      <w:lvlText w:val=""/>
+      <w:lvlJc w:val="left"/>
+      <w:pPr>
+        <w:ind w:left="720" w:hanging="360"/>
+      </w:pPr>
+      <w:rPr>
+        <w:rFonts w:ascii="Symbol" w:hAnsi="Symbol" w:hint="default"/>
+      </w:rPr>
+    </w:lvl>
+    <w:lvl w:ilvl="1" w:tplc="04070003" w:tentative="1">
+      <w:start w:val="1"/>
+      <w:numFmt w:val="bullet"/>
+      <w:lvlText w:val="o"/>
+      <w:lvlJc w:val="left"/>
+      <w:pPr>
+        <w:ind w:left="1440" w:hanging="360"/>
+      </w:pPr>
+      <w:rPr>
+        <w:rFonts w:ascii="Courier New" w:hAnsi="Courier New" w:cs="Courier New" w:hint="default"/>
+      </w:rPr>
+    </w:lvl>
+    <w:lvl w:ilvl="2" w:tplc="04070005" w:tentative="1">
+      <w:start w:val="1"/>
+      <w:numFmt w:val="bullet"/>
+      <w:lvlText w:val=""/>
+      <w:lvlJc w:val="left"/>
+      <w:pPr>
+        <w:ind w:left="2160" w:hanging="360"/>
+      </w:pPr>
+      <w:rPr>
+        <w:rFonts w:ascii="Wingdings" w:hAnsi="Wingdings" w:hint="default"/>
+      </w:rPr>
+    </w:lvl>
+    <w:lvl w:ilvl="3" w:tplc="04070001" w:tentative="1">
+      <w:start w:val="1"/>
+      <w:numFmt w:val="bullet"/>
+      <w:lvlText w:val=""/>
+      <w:lvlJc w:val="left"/>
+      <w:pPr>
+        <w:ind w:left="2880" w:hanging="360"/>
+      </w:pPr>
+      <w:rPr>
+        <w:rFonts w:ascii="Symbol" w:hAnsi="Symbol" w:hint="default"/>
+      </w:rPr>
+    </w:lvl>
+    <w:lvl w:ilvl="4" w:tplc="04070003" w:tentative="1">
+      <w:start w:val="1"/>
+      <w:numFmt w:val="bullet"/>
+      <w:lvlText w:val="o"/>
+      <w:lvlJc w:val="left"/>
+      <w:pPr>
+        <w:ind w:left="3600" w:hanging="360"/>
+      </w:pPr>
+      <w:rPr>
+        <w:rFonts w:ascii="Courier New" w:hAnsi="Courier New" w:cs="Courier New" w:hint="default"/>
+      </w:rPr>
+    </w:lvl>
+    <w:lvl w:ilvl="5" w:tplc="04070005" w:tentative="1">
+      <w:start w:val="1"/>
+      <w:numFmt w:val="bullet"/>
+      <w:lvlText w:val=""/>
+      <w:lvlJc w:val="left"/>
+      <w:pPr>
+        <w:ind w:left="4320" w:hanging="360"/>
+      </w:pPr>
+      <w:rPr>
+        <w:rFonts w:ascii="Wingdings" w:hAnsi="Wingdings" w:hint="default"/>
+      </w:rPr>
+    </w:lvl>
+    <w:lvl w:ilvl="6" w:tplc="04070001" w:tentative="1">
+      <w:start w:val="1"/>
+      <w:numFmt w:val="bullet"/>
+      <w:lvlText w:val=""/>
+      <w:lvlJc w:val="left"/>
+      <w:pPr>
+        <w:ind w:left="5040" w:hanging="360"/>
+      </w:pPr>
+      <w:rPr>
+        <w:rFonts w:ascii="Symbol" w:hAnsi="Symbol" w:hint="default"/>
+      </w:rPr>
+    </w:lvl>
+    <w:lvl w:ilvl="7" w:tplc="04070003" w:tentative="1">
+      <w:start w:val="1"/>
+      <w:numFmt w:val="bullet"/>
+      <w:lvlText w:val="o"/>
+      <w:lvlJc w:val="left"/>
+      <w:pPr>
+        <w:ind w:left="5760" w:hanging="360"/>
+      </w:pPr>
+      <w:rPr>
+        <w:rFonts w:ascii="Courier New" w:hAnsi="Courier New" w:cs="Courier New" w:hint="default"/>
+      </w:rPr>
+    </w:lvl>
+    <w:lvl w:ilvl="8" w:tplc="04070005" w:tentative="1">
+      <w:start w:val="1"/>
+      <w:numFmt w:val="bullet"/>
+      <w:lvlText w:val=""/>
+      <w:lvlJc w:val="left"/>
+      <w:pPr>
+        <w:ind w:left="6480" w:hanging="360"/>
+      </w:pPr>
+      <w:rPr>
+        <w:rFonts w:ascii="Wingdings" w:hAnsi="Wingdings" w:hint="default"/>
+      </w:rPr>
+    </w:lvl>
+  </w:abstractNum>
+  <w:abstractNum w:abstractNumId="1">
+    <w:nsid w:val="49D123B5"/>
+    <w:multiLevelType w:val="hybridMultilevel"/>
+    <w:tmpl w:val="01BCE8BA"/>
+    <w:lvl w:ilvl="0" w:tplc="04070001">
+      <w:start w:val="1"/>
+      <w:numFmt w:val="bullet"/>
+      <w:lvlText w:val=""/>
+      <w:lvlJc w:val="left"/>
+      <w:pPr>
+        <w:ind w:left="720" w:hanging="360"/>
+      </w:pPr>
+      <w:rPr>
+        <w:rFonts w:ascii="Symbol" w:hAnsi="Symbol" w:hint="default"/>
+      </w:rPr>
+    </w:lvl>
+    <w:lvl w:ilvl="1" w:tplc="04070003" w:tentative="1">
+      <w:start w:val="1"/>
+      <w:numFmt w:val="bullet"/>
+      <w:lvlText w:val="o"/>
+      <w:lvlJc w:val="left"/>
+      <w:pPr>
+        <w:ind w:left="1440" w:hanging="360"/>
+      </w:pPr>
+      <w:rPr>
+        <w:rFonts w:ascii="Courier New" w:hAnsi="Courier New" w:cs="Courier New" w:hint="default"/>
+      </w:rPr>
+    </w:lvl>
+    <w:lvl w:ilvl="2" w:tplc="04070005" w:tentative="1">
+      <w:start w:val="1"/>
+      <w:numFmt w:val="bullet"/>
+      <w:lvlText w:val=""/>
+      <w:lvlJc w:val="left"/>
+      <w:pPr>
+        <w:ind w:left="2160" w:hanging="360"/>
+      </w:pPr>
+      <w:rPr>
+        <w:rFonts w:ascii="Wingdings" w:hAnsi="Wingdings" w:hint="default"/>
+      </w:rPr>
+    </w:lvl>
+    <w:lvl w:ilvl="3" w:tplc="04070001" w:tentative="1">
+      <w:start w:val="1"/>
+      <w:numFmt w:val="bullet"/>
+      <w:lvlText w:val=""/>
+      <w:lvlJc w:val="left"/>
+      <w:pPr>
+        <w:ind w:left="2880" w:hanging="360"/>
+      </w:pPr>
+      <w:rPr>
+        <w:rFonts w:ascii="Symbol" w:hAnsi="Symbol" w:hint="default"/>
+      </w:rPr>
+    </w:lvl>
+    <w:lvl w:ilvl="4" w:tplc="04070003" w:tentative="1">
+      <w:start w:val="1"/>
+      <w:numFmt w:val="bullet"/>
+      <w:lvlText w:val="o"/>
+      <w:lvlJc w:val="left"/>
+      <w:pPr>
+        <w:ind w:left="3600" w:hanging="360"/>
+      </w:pPr>
+      <w:rPr>
+        <w:rFonts w:ascii="Courier New" w:hAnsi="Courier New" w:cs="Courier New" w:hint="default"/>
+      </w:rPr>
+    </w:lvl>
+    <w:lvl w:ilvl="5" w:tplc="04070005" w:tentative="1">
+      <w:start w:val="1"/>
+      <w:numFmt w:val="bullet"/>
+      <w:lvlText w:val=""/>
+      <w:lvlJc w:val="left"/>
+      <w:pPr>
+        <w:ind w:left="4320" w:hanging="360"/>
+      </w:pPr>
+      <w:rPr>
+        <w:rFonts w:ascii="Wingdings" w:hAnsi="Wingdings" w:hint="default"/>
+      </w:rPr>
+    </w:lvl>
+    <w:lvl w:ilvl="6" w:tplc="04070001" w:tentative="1">
+      <w:start w:val="1"/>
+      <w:numFmt w:val="bullet"/>
+      <w:lvlText w:val=""/>
+      <w:lvlJc w:val="left"/>
+      <w:pPr>
+        <w:ind w:left="5040" w:hanging="360"/>
+      </w:pPr>
+      <w:rPr>
+        <w:rFonts w:ascii="Symbol" w:hAnsi="Symbol" w:hint="default"/>
+      </w:rPr>
+    </w:lvl>
+    <w:lvl w:ilvl="7" w:tplc="04070003" w:tentative="1">
+      <w:start w:val="1"/>
+      <w:numFmt w:val="bullet"/>
+      <w:lvlText w:val="o"/>
+      <w:lvlJc w:val="left"/>
+      <w:pPr>
+        <w:ind w:left="5760" w:hanging="360"/>
+      </w:pPr>
+      <w:rPr>
+        <w:rFonts w:ascii="Courier New" w:hAnsi="Courier New" w:cs="Courier New" w:hint="default"/>
+      </w:rPr>
+    </w:lvl>
+    <w:lvl w:ilvl="8" w:tplc="04070005" w:tentative="1">
+      <w:start w:val="1"/>
+      <w:numFmt w:val="bullet"/>
+      <w:lvlText w:val=""/>
+      <w:lvlJc w:val="left"/>
+      <w:pPr>
+        <w:ind w:left="6480" w:hanging="360"/>
+      </w:pPr>
+      <w:rPr>
+        <w:rFonts w:ascii="Wingdings" w:hAnsi="Wingdings" w:hint="default"/>
+      </w:rPr>
+    </w:lvl>
+  </w:abstractNum>
+  <w:num w:numId="1">
+    <w:abstractNumId w:val="0"/>
+  </w:num>
+  <w:num w:numId="2">
+    <w:abstractNumId w:val="1"/>
+  </w:num>
+</w:numbering>
 </file>
 
 <file path=word/styles.xml><?xml version="1.0" encoding="utf-8"?>
@@ -513,6 +2896,137 @@
       <w:szCs w:val="52"/>
     </w:rPr>
   </w:style>
+  <w:style w:type="character" w:styleId="Hyperlink">
+    <w:name w:val="Hyperlink"/>
+    <w:basedOn w:val="Absatz-Standardschriftart"/>
+    <w:uiPriority w:val="99"/>
+    <w:unhideWhenUsed/>
+    <w:rsid w:val="005B7B3D"/>
+    <w:rPr>
+      <w:color w:val="0000FF" w:themeColor="hyperlink"/>
+      <w:u w:val="single"/>
+    </w:rPr>
+  </w:style>
+  <w:style w:type="character" w:customStyle="1" w:styleId="shorttext">
+    <w:name w:val="short_text"/>
+    <w:basedOn w:val="Absatz-Standardschriftart"/>
+    <w:rsid w:val="005B7B3D"/>
+  </w:style>
+  <w:style w:type="paragraph" w:styleId="Listenabsatz">
+    <w:name w:val="List Paragraph"/>
+    <w:basedOn w:val="Standard"/>
+    <w:uiPriority w:val="34"/>
+    <w:qFormat/>
+    <w:rsid w:val="00447762"/>
+    <w:pPr>
+      <w:ind w:left="720"/>
+      <w:contextualSpacing/>
+    </w:pPr>
+  </w:style>
+  <w:style w:type="table" w:styleId="Tabellenraster">
+    <w:name w:val="Table Grid"/>
+    <w:basedOn w:val="NormaleTabelle"/>
+    <w:uiPriority w:val="59"/>
+    <w:rsid w:val="00447762"/>
+    <w:pPr>
+      <w:spacing w:after="0" w:line="240" w:lineRule="auto"/>
+    </w:pPr>
+    <w:tblPr>
+      <w:tblBorders>
+        <w:top w:val="single" w:sz="4" w:space="0" w:color="auto"/>
+        <w:left w:val="single" w:sz="4" w:space="0" w:color="auto"/>
+        <w:bottom w:val="single" w:sz="4" w:space="0" w:color="auto"/>
+        <w:right w:val="single" w:sz="4" w:space="0" w:color="auto"/>
+        <w:insideH w:val="single" w:sz="4" w:space="0" w:color="auto"/>
+        <w:insideV w:val="single" w:sz="4" w:space="0" w:color="auto"/>
+      </w:tblBorders>
+    </w:tblPr>
+  </w:style>
+  <w:style w:type="table" w:styleId="HelleListe-Akzent1">
+    <w:name w:val="Light List Accent 1"/>
+    <w:basedOn w:val="NormaleTabelle"/>
+    <w:uiPriority w:val="61"/>
+    <w:rsid w:val="00454747"/>
+    <w:pPr>
+      <w:spacing w:after="0" w:line="240" w:lineRule="auto"/>
+    </w:pPr>
+    <w:tblPr>
+      <w:tblStyleRowBandSize w:val="1"/>
+      <w:tblStyleColBandSize w:val="1"/>
+      <w:tblBorders>
+        <w:top w:val="single" w:sz="8" w:space="0" w:color="4F81BD" w:themeColor="accent1"/>
+        <w:left w:val="single" w:sz="8" w:space="0" w:color="4F81BD" w:themeColor="accent1"/>
+        <w:bottom w:val="single" w:sz="8" w:space="0" w:color="4F81BD" w:themeColor="accent1"/>
+        <w:right w:val="single" w:sz="8" w:space="0" w:color="4F81BD" w:themeColor="accent1"/>
+      </w:tblBorders>
+    </w:tblPr>
+    <w:tblStylePr w:type="firstRow">
+      <w:pPr>
+        <w:spacing w:before="0" w:after="0" w:line="240" w:lineRule="auto"/>
+      </w:pPr>
+      <w:rPr>
+        <w:b/>
+        <w:bCs/>
+        <w:color w:val="FFFFFF" w:themeColor="background1"/>
+      </w:rPr>
+      <w:tblPr/>
+      <w:tcPr>
+        <w:shd w:val="clear" w:color="auto" w:fill="4F81BD" w:themeFill="accent1"/>
+      </w:tcPr>
+    </w:tblStylePr>
+    <w:tblStylePr w:type="lastRow">
+      <w:pPr>
+        <w:spacing w:before="0" w:after="0" w:line="240" w:lineRule="auto"/>
+      </w:pPr>
+      <w:rPr>
+        <w:b/>
+        <w:bCs/>
+      </w:rPr>
+      <w:tblPr/>
+      <w:tcPr>
+        <w:tcBorders>
+          <w:top w:val="double" w:sz="6" w:space="0" w:color="4F81BD" w:themeColor="accent1"/>
+          <w:left w:val="single" w:sz="8" w:space="0" w:color="4F81BD" w:themeColor="accent1"/>
+          <w:bottom w:val="single" w:sz="8" w:space="0" w:color="4F81BD" w:themeColor="accent1"/>
+          <w:right w:val="single" w:sz="8" w:space="0" w:color="4F81BD" w:themeColor="accent1"/>
+        </w:tcBorders>
+      </w:tcPr>
+    </w:tblStylePr>
+    <w:tblStylePr w:type="firstCol">
+      <w:rPr>
+        <w:b/>
+        <w:bCs/>
+      </w:rPr>
+    </w:tblStylePr>
+    <w:tblStylePr w:type="lastCol">
+      <w:rPr>
+        <w:b/>
+        <w:bCs/>
+      </w:rPr>
+    </w:tblStylePr>
+    <w:tblStylePr w:type="band1Vert">
+      <w:tblPr/>
+      <w:tcPr>
+        <w:tcBorders>
+          <w:top w:val="single" w:sz="8" w:space="0" w:color="4F81BD" w:themeColor="accent1"/>
+          <w:left w:val="single" w:sz="8" w:space="0" w:color="4F81BD" w:themeColor="accent1"/>
+          <w:bottom w:val="single" w:sz="8" w:space="0" w:color="4F81BD" w:themeColor="accent1"/>
+          <w:right w:val="single" w:sz="8" w:space="0" w:color="4F81BD" w:themeColor="accent1"/>
+        </w:tcBorders>
+      </w:tcPr>
+    </w:tblStylePr>
+    <w:tblStylePr w:type="band1Horz">
+      <w:tblPr/>
+      <w:tcPr>
+        <w:tcBorders>
+          <w:top w:val="single" w:sz="8" w:space="0" w:color="4F81BD" w:themeColor="accent1"/>
+          <w:left w:val="single" w:sz="8" w:space="0" w:color="4F81BD" w:themeColor="accent1"/>
+          <w:bottom w:val="single" w:sz="8" w:space="0" w:color="4F81BD" w:themeColor="accent1"/>
+          <w:right w:val="single" w:sz="8" w:space="0" w:color="4F81BD" w:themeColor="accent1"/>
+        </w:tcBorders>
+      </w:tcPr>
+    </w:tblStylePr>
+  </w:style>
 </w:styles>
 </file>
 
@@ -778,6 +3292,137 @@
       <w:sz w:val="52"/>
       <w:szCs w:val="52"/>
     </w:rPr>
+  </w:style>
+  <w:style w:type="character" w:styleId="Hyperlink">
+    <w:name w:val="Hyperlink"/>
+    <w:basedOn w:val="Absatz-Standardschriftart"/>
+    <w:uiPriority w:val="99"/>
+    <w:unhideWhenUsed/>
+    <w:rsid w:val="005B7B3D"/>
+    <w:rPr>
+      <w:color w:val="0000FF" w:themeColor="hyperlink"/>
+      <w:u w:val="single"/>
+    </w:rPr>
+  </w:style>
+  <w:style w:type="character" w:customStyle="1" w:styleId="shorttext">
+    <w:name w:val="short_text"/>
+    <w:basedOn w:val="Absatz-Standardschriftart"/>
+    <w:rsid w:val="005B7B3D"/>
+  </w:style>
+  <w:style w:type="paragraph" w:styleId="Listenabsatz">
+    <w:name w:val="List Paragraph"/>
+    <w:basedOn w:val="Standard"/>
+    <w:uiPriority w:val="34"/>
+    <w:qFormat/>
+    <w:rsid w:val="00447762"/>
+    <w:pPr>
+      <w:ind w:left="720"/>
+      <w:contextualSpacing/>
+    </w:pPr>
+  </w:style>
+  <w:style w:type="table" w:styleId="Tabellenraster">
+    <w:name w:val="Table Grid"/>
+    <w:basedOn w:val="NormaleTabelle"/>
+    <w:uiPriority w:val="59"/>
+    <w:rsid w:val="00447762"/>
+    <w:pPr>
+      <w:spacing w:after="0" w:line="240" w:lineRule="auto"/>
+    </w:pPr>
+    <w:tblPr>
+      <w:tblBorders>
+        <w:top w:val="single" w:sz="4" w:space="0" w:color="auto"/>
+        <w:left w:val="single" w:sz="4" w:space="0" w:color="auto"/>
+        <w:bottom w:val="single" w:sz="4" w:space="0" w:color="auto"/>
+        <w:right w:val="single" w:sz="4" w:space="0" w:color="auto"/>
+        <w:insideH w:val="single" w:sz="4" w:space="0" w:color="auto"/>
+        <w:insideV w:val="single" w:sz="4" w:space="0" w:color="auto"/>
+      </w:tblBorders>
+    </w:tblPr>
+  </w:style>
+  <w:style w:type="table" w:styleId="HelleListe-Akzent1">
+    <w:name w:val="Light List Accent 1"/>
+    <w:basedOn w:val="NormaleTabelle"/>
+    <w:uiPriority w:val="61"/>
+    <w:rsid w:val="00454747"/>
+    <w:pPr>
+      <w:spacing w:after="0" w:line="240" w:lineRule="auto"/>
+    </w:pPr>
+    <w:tblPr>
+      <w:tblStyleRowBandSize w:val="1"/>
+      <w:tblStyleColBandSize w:val="1"/>
+      <w:tblBorders>
+        <w:top w:val="single" w:sz="8" w:space="0" w:color="4F81BD" w:themeColor="accent1"/>
+        <w:left w:val="single" w:sz="8" w:space="0" w:color="4F81BD" w:themeColor="accent1"/>
+        <w:bottom w:val="single" w:sz="8" w:space="0" w:color="4F81BD" w:themeColor="accent1"/>
+        <w:right w:val="single" w:sz="8" w:space="0" w:color="4F81BD" w:themeColor="accent1"/>
+      </w:tblBorders>
+    </w:tblPr>
+    <w:tblStylePr w:type="firstRow">
+      <w:pPr>
+        <w:spacing w:before="0" w:after="0" w:line="240" w:lineRule="auto"/>
+      </w:pPr>
+      <w:rPr>
+        <w:b/>
+        <w:bCs/>
+        <w:color w:val="FFFFFF" w:themeColor="background1"/>
+      </w:rPr>
+      <w:tblPr/>
+      <w:tcPr>
+        <w:shd w:val="clear" w:color="auto" w:fill="4F81BD" w:themeFill="accent1"/>
+      </w:tcPr>
+    </w:tblStylePr>
+    <w:tblStylePr w:type="lastRow">
+      <w:pPr>
+        <w:spacing w:before="0" w:after="0" w:line="240" w:lineRule="auto"/>
+      </w:pPr>
+      <w:rPr>
+        <w:b/>
+        <w:bCs/>
+      </w:rPr>
+      <w:tblPr/>
+      <w:tcPr>
+        <w:tcBorders>
+          <w:top w:val="double" w:sz="6" w:space="0" w:color="4F81BD" w:themeColor="accent1"/>
+          <w:left w:val="single" w:sz="8" w:space="0" w:color="4F81BD" w:themeColor="accent1"/>
+          <w:bottom w:val="single" w:sz="8" w:space="0" w:color="4F81BD" w:themeColor="accent1"/>
+          <w:right w:val="single" w:sz="8" w:space="0" w:color="4F81BD" w:themeColor="accent1"/>
+        </w:tcBorders>
+      </w:tcPr>
+    </w:tblStylePr>
+    <w:tblStylePr w:type="firstCol">
+      <w:rPr>
+        <w:b/>
+        <w:bCs/>
+      </w:rPr>
+    </w:tblStylePr>
+    <w:tblStylePr w:type="lastCol">
+      <w:rPr>
+        <w:b/>
+        <w:bCs/>
+      </w:rPr>
+    </w:tblStylePr>
+    <w:tblStylePr w:type="band1Vert">
+      <w:tblPr/>
+      <w:tcPr>
+        <w:tcBorders>
+          <w:top w:val="single" w:sz="8" w:space="0" w:color="4F81BD" w:themeColor="accent1"/>
+          <w:left w:val="single" w:sz="8" w:space="0" w:color="4F81BD" w:themeColor="accent1"/>
+          <w:bottom w:val="single" w:sz="8" w:space="0" w:color="4F81BD" w:themeColor="accent1"/>
+          <w:right w:val="single" w:sz="8" w:space="0" w:color="4F81BD" w:themeColor="accent1"/>
+        </w:tcBorders>
+      </w:tcPr>
+    </w:tblStylePr>
+    <w:tblStylePr w:type="band1Horz">
+      <w:tblPr/>
+      <w:tcPr>
+        <w:tcBorders>
+          <w:top w:val="single" w:sz="8" w:space="0" w:color="4F81BD" w:themeColor="accent1"/>
+          <w:left w:val="single" w:sz="8" w:space="0" w:color="4F81BD" w:themeColor="accent1"/>
+          <w:bottom w:val="single" w:sz="8" w:space="0" w:color="4F81BD" w:themeColor="accent1"/>
+          <w:right w:val="single" w:sz="8" w:space="0" w:color="4F81BD" w:themeColor="accent1"/>
+        </w:tcBorders>
+      </w:tcPr>
+    </w:tblStylePr>
   </w:style>
 </w:styles>
 </file>

</xml_diff>